<commit_message>
24 ağustos notlar yedek
</commit_message>
<xml_diff>
--- a/html-css notlar.docx
+++ b/html-css notlar.docx
@@ -673,51 +673,137 @@
       </w:r>
       <w:proofErr w:type="gramEnd"/>
     </w:p>
+    <w:p/>
+    <w:p>
+      <w:r>
+        <w:t xml:space="preserve">Kart kullanımı için </w:t>
+      </w:r>
+      <w:proofErr w:type="spellStart"/>
+      <w:r>
+        <w:t>article</w:t>
+      </w:r>
+      <w:proofErr w:type="spellEnd"/>
+      <w:r>
+        <w:t xml:space="preserve"> ya da figüre elementleri kullanılabilir. </w:t>
+      </w:r>
+    </w:p>
+    <w:p>
+      <w:proofErr w:type="spellStart"/>
+      <w:r>
+        <w:t>Mdn</w:t>
+      </w:r>
+      <w:proofErr w:type="spellEnd"/>
+      <w:r>
+        <w:t xml:space="preserve"> </w:t>
+      </w:r>
+      <w:proofErr w:type="spellStart"/>
+      <w:r>
+        <w:t>bow</w:t>
+      </w:r>
+      <w:proofErr w:type="spellEnd"/>
+      <w:r>
+        <w:t xml:space="preserve"> </w:t>
+      </w:r>
+      <w:proofErr w:type="spellStart"/>
+      <w:r>
+        <w:t>shadow</w:t>
+      </w:r>
+      <w:proofErr w:type="spellEnd"/>
+      <w:r>
+        <w:t xml:space="preserve">  -- ayrıntılar için</w:t>
+      </w:r>
+    </w:p>
+    <w:p/>
+    <w:p/>
+    <w:p/>
+    <w:p/>
+    <w:p>
+      <w:r>
+        <w:t>Web sitesi örneklerini içeren kaynaklar</w:t>
+      </w:r>
+    </w:p>
+    <w:p>
+      <w:hyperlink r:id="rId12" w:history="1">
+        <w:r>
+          <w:rPr>
+            <w:rStyle w:val="Kpr"/>
+          </w:rPr>
+          <w:t>https://land-book.com/</w:t>
+        </w:r>
+      </w:hyperlink>
+    </w:p>
+    <w:p>
+      <w:hyperlink r:id="rId13" w:history="1">
+        <w:r>
+          <w:rPr>
+            <w:rStyle w:val="Kpr"/>
+          </w:rPr>
+          <w:t>https://onepagelove.com/</w:t>
+        </w:r>
+      </w:hyperlink>
+      <w:r>
+        <w:tab/>
+      </w:r>
+      <w:r>
+        <w:tab/>
+      </w:r>
+      <w:proofErr w:type="spellStart"/>
+      <w:r>
+        <w:t>inpiration</w:t>
+      </w:r>
+      <w:proofErr w:type="spellEnd"/>
+      <w:r>
+        <w:t xml:space="preserve"> </w:t>
+      </w:r>
+      <w:proofErr w:type="spellStart"/>
+      <w:r>
+        <w:t>tab</w:t>
+      </w:r>
+      <w:proofErr w:type="spellEnd"/>
+    </w:p>
+    <w:p>
+      <w:hyperlink r:id="rId14" w:history="1">
+        <w:r>
+          <w:rPr>
+            <w:rStyle w:val="Kpr"/>
+          </w:rPr>
+          <w:t>https://www.awwwards.com/</w:t>
+        </w:r>
+      </w:hyperlink>
+      <w:r>
+        <w:tab/>
+      </w:r>
+      <w:r>
+        <w:tab/>
+      </w:r>
+      <w:proofErr w:type="spellStart"/>
+      <w:r>
+        <w:t>collections</w:t>
+      </w:r>
+      <w:proofErr w:type="spellEnd"/>
+      <w:r>
+        <w:t>/</w:t>
+      </w:r>
+      <w:proofErr w:type="spellStart"/>
+      <w:r>
+        <w:t>websites</w:t>
+      </w:r>
+      <w:proofErr w:type="spellEnd"/>
+    </w:p>
+    <w:p>
+      <w:hyperlink r:id="rId15" w:history="1">
+        <w:r>
+          <w:rPr>
+            <w:rStyle w:val="Kpr"/>
+          </w:rPr>
+          <w:t>https://screenlane.com/</w:t>
+        </w:r>
+      </w:hyperlink>
+    </w:p>
     <w:p>
       <w:bookmarkStart w:id="0" w:name="_GoBack"/>
       <w:bookmarkEnd w:id="0"/>
     </w:p>
-    <w:p>
-      <w:r>
-        <w:t xml:space="preserve">Kart kullanımı için </w:t>
-      </w:r>
-      <w:proofErr w:type="spellStart"/>
-      <w:r>
-        <w:t>article</w:t>
-      </w:r>
-      <w:proofErr w:type="spellEnd"/>
-      <w:r>
-        <w:t xml:space="preserve"> ya da figüre elementleri kullanılabilir. </w:t>
-      </w:r>
-    </w:p>
-    <w:p>
-      <w:proofErr w:type="spellStart"/>
-      <w:r>
-        <w:t>Mdn</w:t>
-      </w:r>
-      <w:proofErr w:type="spellEnd"/>
-      <w:r>
-        <w:t xml:space="preserve"> </w:t>
-      </w:r>
-      <w:proofErr w:type="spellStart"/>
-      <w:r>
-        <w:t>bow</w:t>
-      </w:r>
-      <w:proofErr w:type="spellEnd"/>
-      <w:r>
-        <w:t xml:space="preserve"> </w:t>
-      </w:r>
-      <w:proofErr w:type="spellStart"/>
-      <w:r>
-        <w:t>shadow</w:t>
-      </w:r>
-      <w:proofErr w:type="spellEnd"/>
-      <w:r>
-        <w:t xml:space="preserve">  -- ayrıntılar için</w:t>
-      </w:r>
-    </w:p>
-    <w:p/>
-    <w:p/>
     <w:p/>
     <w:sectPr>
       <w:pgSz w:w="11906" w:h="16838"/>

</xml_diff>

<commit_message>
notlar güncellendi 3 eylül
</commit_message>
<xml_diff>
--- a/html-css notlar.docx
+++ b/html-css notlar.docx
@@ -562,10 +562,24 @@
         <w:t xml:space="preserve">      -- fotoğraf boyutunu küçültmek için site</w:t>
       </w:r>
     </w:p>
-    <w:p/>
-    <w:p/>
     <w:p>
       <w:hyperlink r:id="rId8" w:history="1">
+        <w:r>
+          <w:rPr>
+            <w:rStyle w:val="Kpr"/>
+          </w:rPr>
+          <w:t>https://maketintsandshades.com/</w:t>
+        </w:r>
+      </w:hyperlink>
+      <w:r>
+        <w:t xml:space="preserve"> -- renk tonu ve gölgeler için</w:t>
+      </w:r>
+      <w:bookmarkStart w:id="0" w:name="_GoBack"/>
+      <w:bookmarkEnd w:id="0"/>
+    </w:p>
+    <w:p/>
+    <w:p>
+      <w:hyperlink r:id="rId9" w:history="1">
         <w:r>
           <w:rPr>
             <w:rStyle w:val="Kpr"/>
@@ -575,7 +589,7 @@
       </w:hyperlink>
     </w:p>
     <w:p>
-      <w:hyperlink r:id="rId9" w:history="1">
+      <w:hyperlink r:id="rId10" w:history="1">
         <w:r>
           <w:rPr>
             <w:rStyle w:val="Kpr"/>
@@ -590,7 +604,7 @@
           <w:rStyle w:val="Kpr"/>
         </w:rPr>
       </w:pPr>
-      <w:hyperlink r:id="rId10" w:history="1">
+      <w:hyperlink r:id="rId11" w:history="1">
         <w:r>
           <w:rPr>
             <w:rStyle w:val="Kpr"/>
@@ -600,7 +614,7 @@
       </w:hyperlink>
     </w:p>
     <w:p>
-      <w:hyperlink r:id="rId11" w:history="1">
+      <w:hyperlink r:id="rId12" w:history="1">
         <w:r>
           <w:rPr>
             <w:rStyle w:val="Kpr"/>
@@ -693,7 +707,7 @@
       </w:r>
     </w:p>
     <w:p>
-      <w:hyperlink r:id="rId12" w:history="1">
+      <w:hyperlink r:id="rId13" w:history="1">
         <w:r>
           <w:rPr>
             <w:rStyle w:val="Kpr"/>
@@ -703,7 +717,7 @@
       </w:hyperlink>
     </w:p>
     <w:p>
-      <w:hyperlink r:id="rId13" w:history="1">
+      <w:hyperlink r:id="rId14" w:history="1">
         <w:r>
           <w:rPr>
             <w:rStyle w:val="Kpr"/>
@@ -732,7 +746,7 @@
       <w:proofErr w:type="spellEnd"/>
     </w:p>
     <w:p>
-      <w:hyperlink r:id="rId14" w:history="1">
+      <w:hyperlink r:id="rId15" w:history="1">
         <w:r>
           <w:rPr>
             <w:rStyle w:val="Kpr"/>
@@ -761,7 +775,7 @@
       <w:proofErr w:type="spellEnd"/>
     </w:p>
     <w:p>
-      <w:hyperlink r:id="rId15" w:history="1">
+      <w:hyperlink r:id="rId16" w:history="1">
         <w:r>
           <w:rPr>
             <w:rStyle w:val="Kpr"/>
@@ -839,10 +853,7 @@
       </w:r>
     </w:p>
     <w:p/>
-    <w:p>
-      <w:bookmarkStart w:id="0" w:name="_GoBack"/>
-      <w:bookmarkEnd w:id="0"/>
-    </w:p>
+    <w:p/>
     <w:sectPr>
       <w:pgSz w:w="11906" w:h="16838"/>
       <w:pgMar w:top="1417" w:right="1417" w:bottom="1417" w:left="1417" w:header="708" w:footer="708" w:gutter="0"/>

</xml_diff>

<commit_message>
browser support web site eklendi
</commit_message>
<xml_diff>
--- a/html-css notlar.docx
+++ b/html-css notlar.docx
@@ -1,26 +1,10 @@
 
 <file path=word/document.xml><?xml version="1.0" encoding="utf-8"?>
-<w:document xmlns:wpc="http://schemas.microsoft.com/office/word/2010/wordprocessingCanvas" xmlns:cx="http://schemas.microsoft.com/office/drawing/2014/chartex" xmlns:mc="http://schemas.openxmlformats.org/markup-compatibility/2006" xmlns:o="urn:schemas-microsoft-com:office:office" xmlns:r="http://schemas.openxmlformats.org/officeDocument/2006/relationships" xmlns:m="http://schemas.openxmlformats.org/officeDocument/2006/math" xmlns:v="urn:schemas-microsoft-com:vml" xmlns:wp14="http://schemas.microsoft.com/office/word/2010/wordprocessingDrawing" xmlns:wp="http://schemas.openxmlformats.org/drawingml/2006/wordprocessingDrawing" xmlns:w10="urn:schemas-microsoft-com:office:word" xmlns:w="http://schemas.openxmlformats.org/wordprocessingml/2006/main" xmlns:w14="http://schemas.microsoft.com/office/word/2010/wordml" xmlns:w15="http://schemas.microsoft.com/office/word/2012/wordml" xmlns:w16se="http://schemas.microsoft.com/office/word/2015/wordml/symex" xmlns:wpg="http://schemas.microsoft.com/office/word/2010/wordprocessingGroup" xmlns:wpi="http://schemas.microsoft.com/office/word/2010/wordprocessingInk" xmlns:wne="http://schemas.microsoft.com/office/word/2006/wordml" xmlns:wps="http://schemas.microsoft.com/office/word/2010/wordprocessingShape" mc:Ignorable="w14 w15 w16se wp14">
+<w:document xmlns:wpc="http://schemas.microsoft.com/office/word/2010/wordprocessingCanvas" xmlns:cx="http://schemas.microsoft.com/office/drawing/2014/chartex" xmlns:cx1="http://schemas.microsoft.com/office/drawing/2015/9/8/chartex" xmlns:cx2="http://schemas.microsoft.com/office/drawing/2015/10/21/chartex" xmlns:cx3="http://schemas.microsoft.com/office/drawing/2016/5/9/chartex" xmlns:cx4="http://schemas.microsoft.com/office/drawing/2016/5/10/chartex" xmlns:cx5="http://schemas.microsoft.com/office/drawing/2016/5/11/chartex" xmlns:cx6="http://schemas.microsoft.com/office/drawing/2016/5/12/chartex" xmlns:cx7="http://schemas.microsoft.com/office/drawing/2016/5/13/chartex" xmlns:cx8="http://schemas.microsoft.com/office/drawing/2016/5/14/chartex" xmlns:mc="http://schemas.openxmlformats.org/markup-compatibility/2006" xmlns:aink="http://schemas.microsoft.com/office/drawing/2016/ink" xmlns:am3d="http://schemas.microsoft.com/office/drawing/2017/model3d" xmlns:o="urn:schemas-microsoft-com:office:office" xmlns:r="http://schemas.openxmlformats.org/officeDocument/2006/relationships" xmlns:m="http://schemas.openxmlformats.org/officeDocument/2006/math" xmlns:v="urn:schemas-microsoft-com:vml" xmlns:wp14="http://schemas.microsoft.com/office/word/2010/wordprocessingDrawing" xmlns:wp="http://schemas.openxmlformats.org/drawingml/2006/wordprocessingDrawing" xmlns:w10="urn:schemas-microsoft-com:office:word" xmlns:w="http://schemas.openxmlformats.org/wordprocessingml/2006/main" xmlns:w14="http://schemas.microsoft.com/office/word/2010/wordml" xmlns:w15="http://schemas.microsoft.com/office/word/2012/wordml" xmlns:w16cex="http://schemas.microsoft.com/office/word/2018/wordml/cex" xmlns:w16cid="http://schemas.microsoft.com/office/word/2016/wordml/cid" xmlns:w16="http://schemas.microsoft.com/office/word/2018/wordml" xmlns:w16sdtdh="http://schemas.microsoft.com/office/word/2020/wordml/sdtdatahash" xmlns:w16se="http://schemas.microsoft.com/office/word/2015/wordml/symex" xmlns:wpg="http://schemas.microsoft.com/office/word/2010/wordprocessingGroup" xmlns:wpi="http://schemas.microsoft.com/office/word/2010/wordprocessingInk" xmlns:wne="http://schemas.microsoft.com/office/word/2006/wordml" xmlns:wps="http://schemas.microsoft.com/office/word/2010/wordprocessingShape" mc:Ignorable="w14 w15 w16se w16cid w16 w16cex w16sdtdh wp14">
   <w:body>
     <w:p>
       <w:r>
-        <w:t xml:space="preserve">Html’de </w:t>
-      </w:r>
-      <w:proofErr w:type="spellStart"/>
-      <w:r>
-        <w:t>emoji</w:t>
-      </w:r>
-      <w:proofErr w:type="spellEnd"/>
-      <w:r>
-        <w:t xml:space="preserve"> için </w:t>
-      </w:r>
-      <w:proofErr w:type="spellStart"/>
-      <w:r>
-        <w:t>windovs</w:t>
-      </w:r>
-      <w:proofErr w:type="spellEnd"/>
-      <w:r>
-        <w:t xml:space="preserve"> tuşu + nokta</w:t>
+        <w:t>Html’de emoji için windovs tuşu + nokta</w:t>
       </w:r>
     </w:p>
     <w:p/>
@@ -32,100 +16,45 @@
           <w:u w:val="single"/>
         </w:rPr>
       </w:pPr>
-      <w:proofErr w:type="spellStart"/>
       <w:r>
         <w:rPr>
           <w:b/>
           <w:bCs/>
           <w:u w:val="single"/>
         </w:rPr>
-        <w:t>Pseudo</w:t>
-      </w:r>
-      <w:proofErr w:type="spellEnd"/>
-      <w:r>
-        <w:rPr>
-          <w:b/>
-          <w:bCs/>
-          <w:u w:val="single"/>
-        </w:rPr>
-        <w:t xml:space="preserve"> </w:t>
-      </w:r>
-      <w:proofErr w:type="spellStart"/>
-      <w:r>
-        <w:rPr>
-          <w:b/>
-          <w:bCs/>
-          <w:u w:val="single"/>
-        </w:rPr>
-        <w:t>elements</w:t>
-      </w:r>
-      <w:proofErr w:type="spellEnd"/>
-    </w:p>
-    <w:p>
-      <w:r>
-        <w:t>H1</w:t>
-      </w:r>
-      <w:proofErr w:type="gramStart"/>
-      <w:r>
-        <w:t>::</w:t>
-      </w:r>
-      <w:proofErr w:type="spellStart"/>
-      <w:proofErr w:type="gramEnd"/>
-      <w:r>
-        <w:t>first-letter</w:t>
-      </w:r>
-      <w:proofErr w:type="spellEnd"/>
-      <w:r>
-        <w:t xml:space="preserve"> {</w:t>
-      </w:r>
-    </w:p>
-    <w:p>
-      <w:proofErr w:type="gramStart"/>
+        <w:t>Pseudo elements</w:t>
+      </w:r>
+    </w:p>
+    <w:p>
+      <w:r>
+        <w:t>H1::first-letter {</w:t>
+      </w:r>
+    </w:p>
+    <w:p>
       <w:r>
         <w:t>}</w:t>
       </w:r>
-      <w:proofErr w:type="gramEnd"/>
-    </w:p>
-    <w:p>
-      <w:r>
-        <w:t>P</w:t>
-      </w:r>
-      <w:proofErr w:type="gramStart"/>
-      <w:r>
-        <w:t>::</w:t>
-      </w:r>
-      <w:proofErr w:type="gramEnd"/>
-      <w:r>
-        <w:t>first-line{</w:t>
-      </w:r>
-    </w:p>
-    <w:p>
-      <w:proofErr w:type="gramStart"/>
+    </w:p>
+    <w:p>
+      <w:r>
+        <w:t>P::first-line{</w:t>
+      </w:r>
+    </w:p>
+    <w:p>
       <w:r>
         <w:t>}</w:t>
       </w:r>
-      <w:proofErr w:type="gramEnd"/>
-    </w:p>
-    <w:p/>
-    <w:p>
-      <w:r>
-        <w:t>H3 + p</w:t>
-      </w:r>
-      <w:proofErr w:type="gramStart"/>
-      <w:r>
-        <w:t>::</w:t>
-      </w:r>
-      <w:proofErr w:type="gramEnd"/>
-      <w:r>
-        <w:t>first-line{</w:t>
-      </w:r>
-    </w:p>
-    <w:p>
-      <w:proofErr w:type="gramStart"/>
+    </w:p>
+    <w:p/>
+    <w:p>
+      <w:r>
+        <w:t>H3 + p::first-line{</w:t>
+      </w:r>
+    </w:p>
+    <w:p>
       <w:r>
         <w:t>}</w:t>
       </w:r>
-      <w:proofErr w:type="gramEnd"/>
     </w:p>
     <w:p>
       <w:r>
@@ -134,42 +63,13 @@
     </w:p>
     <w:p>
       <w:r>
-        <w:t xml:space="preserve">+ </w:t>
-      </w:r>
-      <w:proofErr w:type="spellStart"/>
-      <w:r>
-        <w:t>jason</w:t>
-      </w:r>
-      <w:proofErr w:type="spellEnd"/>
-      <w:r>
-        <w:t xml:space="preserve"> </w:t>
-      </w:r>
-      <w:proofErr w:type="spellStart"/>
-      <w:r>
-        <w:t>sibling</w:t>
-      </w:r>
-      <w:proofErr w:type="spellEnd"/>
-      <w:r>
-        <w:t xml:space="preserve"> element</w:t>
-      </w:r>
-    </w:p>
-    <w:p/>
-    <w:p>
-      <w:r>
-        <w:t>H1</w:t>
-      </w:r>
-      <w:proofErr w:type="gramStart"/>
-      <w:r>
-        <w:t>::</w:t>
-      </w:r>
-      <w:proofErr w:type="spellStart"/>
-      <w:proofErr w:type="gramEnd"/>
-      <w:r>
-        <w:t>after</w:t>
-      </w:r>
-      <w:proofErr w:type="spellEnd"/>
-      <w:r>
-        <w:t xml:space="preserve"> {</w:t>
+        <w:t>+ jason sibling element</w:t>
+      </w:r>
+    </w:p>
+    <w:p/>
+    <w:p>
+      <w:r>
+        <w:t>H1::after {</w:t>
       </w:r>
     </w:p>
     <w:p>
@@ -178,21 +78,8 @@
       </w:r>
     </w:p>
     <w:p>
-      <w:proofErr w:type="spellStart"/>
-      <w:r>
-        <w:t>Position</w:t>
-      </w:r>
-      <w:proofErr w:type="spellEnd"/>
-      <w:r>
-        <w:t xml:space="preserve">: </w:t>
-      </w:r>
-      <w:proofErr w:type="spellStart"/>
-      <w:r>
-        <w:t>absolute</w:t>
-      </w:r>
-      <w:proofErr w:type="spellEnd"/>
-      <w:r>
-        <w:t>;</w:t>
+      <w:r>
+        <w:t>Position: absolute;</w:t>
       </w:r>
     </w:p>
     <w:p>
@@ -202,23 +89,13 @@
     </w:p>
     <w:p>
       <w:r>
-        <w:t xml:space="preserve">Right: -25 </w:t>
-      </w:r>
-      <w:proofErr w:type="spellStart"/>
-      <w:r>
-        <w:t>px</w:t>
-      </w:r>
-      <w:proofErr w:type="spellEnd"/>
-      <w:r>
-        <w:t>;</w:t>
-      </w:r>
-    </w:p>
-    <w:p>
-      <w:proofErr w:type="gramStart"/>
+        <w:t>Right: -25 px;</w:t>
+      </w:r>
+    </w:p>
+    <w:p>
       <w:r>
         <w:t>}</w:t>
       </w:r>
-      <w:proofErr w:type="gramEnd"/>
     </w:p>
     <w:p>
       <w:r>
@@ -226,13 +103,8 @@
       </w:r>
     </w:p>
     <w:p>
-      <w:proofErr w:type="spellStart"/>
-      <w:r>
-        <w:t>Before</w:t>
-      </w:r>
-      <w:proofErr w:type="spellEnd"/>
-      <w:r>
-        <w:t xml:space="preserve"> olunca öncesindeki son eleman oluyor</w:t>
+      <w:r>
+        <w:t>Before olunca öncesindeki son eleman oluyor</w:t>
       </w:r>
     </w:p>
     <w:p/>
@@ -248,13 +120,8 @@
       </w:hyperlink>
     </w:p>
     <w:p>
-      <w:proofErr w:type="spellStart"/>
-      <w:r>
-        <w:t>mozillanın</w:t>
-      </w:r>
-      <w:proofErr w:type="spellEnd"/>
-      <w:r>
-        <w:t xml:space="preserve"> web sayfası</w:t>
+      <w:r>
+        <w:t>mozillanın web sayfası</w:t>
       </w:r>
     </w:p>
     <w:p/>
@@ -268,7 +135,6 @@
           <w:shd w:val="clear" w:color="auto" w:fill="E6FFEC"/>
         </w:rPr>
       </w:pPr>
-      <w:proofErr w:type="spellStart"/>
       <w:r>
         <w:rPr>
           <w:rFonts w:ascii="Consolas" w:hAnsi="Consolas"/>
@@ -277,31 +143,8 @@
           <w:szCs w:val="18"/>
           <w:shd w:val="clear" w:color="auto" w:fill="E6FFEC"/>
         </w:rPr>
-        <w:t>Copyright</w:t>
-      </w:r>
-      <w:proofErr w:type="spellEnd"/>
-      <w:r>
-        <w:rPr>
-          <w:rFonts w:ascii="Consolas" w:hAnsi="Consolas"/>
-          <w:color w:val="24292E"/>
-          <w:sz w:val="18"/>
-          <w:szCs w:val="18"/>
-          <w:shd w:val="clear" w:color="auto" w:fill="E6FFEC"/>
-        </w:rPr>
-        <w:t xml:space="preserve"> &amp;</w:t>
-      </w:r>
-      <w:proofErr w:type="spellStart"/>
-      <w:r>
-        <w:rPr>
-          <w:rFonts w:ascii="Consolas" w:hAnsi="Consolas"/>
-          <w:color w:val="24292E"/>
-          <w:sz w:val="18"/>
-          <w:szCs w:val="18"/>
-          <w:shd w:val="clear" w:color="auto" w:fill="E6FFEC"/>
-        </w:rPr>
-        <w:t>copy</w:t>
-      </w:r>
-      <w:proofErr w:type="spellEnd"/>
+        <w:t>Copyright &amp;copy</w:t>
+      </w:r>
       <w:r>
         <w:rPr>
           <w:rFonts w:ascii="Consolas" w:hAnsi="Consolas"/>
@@ -338,8 +181,6 @@
         </w:rPr>
         <w:t>Html entity</w:t>
       </w:r>
-      <w:bookmarkStart w:id="0" w:name="_GoBack"/>
-      <w:bookmarkEnd w:id="0"/>
     </w:p>
     <w:p>
       <w:pPr>
@@ -351,7 +192,6 @@
           <w:shd w:val="clear" w:color="auto" w:fill="E6FFEC"/>
         </w:rPr>
       </w:pPr>
-      <w:proofErr w:type="spellStart"/>
       <w:r>
         <w:rPr>
           <w:rFonts w:ascii="Consolas" w:hAnsi="Consolas"/>
@@ -360,37 +200,13 @@
           <w:szCs w:val="18"/>
           <w:shd w:val="clear" w:color="auto" w:fill="E6FFEC"/>
         </w:rPr>
-        <w:t>Copyright</w:t>
-      </w:r>
-      <w:proofErr w:type="spellEnd"/>
-      <w:r>
-        <w:rPr>
-          <w:rFonts w:ascii="Consolas" w:hAnsi="Consolas"/>
-          <w:color w:val="24292E"/>
-          <w:sz w:val="18"/>
-          <w:szCs w:val="18"/>
-          <w:shd w:val="clear" w:color="auto" w:fill="E6FFEC"/>
-        </w:rPr>
-        <w:t xml:space="preserve"> ©</w:t>
-      </w:r>
-    </w:p>
-    <w:p/>
-    <w:p>
-      <w:proofErr w:type="spellStart"/>
-      <w:r>
-        <w:t>Ctrl</w:t>
-      </w:r>
-      <w:proofErr w:type="spellEnd"/>
-      <w:r>
-        <w:t xml:space="preserve"> + </w:t>
-      </w:r>
-      <w:proofErr w:type="spellStart"/>
-      <w:r>
-        <w:t>slash</w:t>
-      </w:r>
-      <w:proofErr w:type="spellEnd"/>
-      <w:r>
-        <w:t xml:space="preserve"> – yorum satırına dönüştürüyor</w:t>
+        <w:t>Copyright ©</w:t>
+      </w:r>
+    </w:p>
+    <w:p/>
+    <w:p>
+      <w:r>
+        <w:t>Ctrl + slash – yorum satırına dönüştürüyor</w:t>
       </w:r>
     </w:p>
     <w:p/>
@@ -405,58 +221,16 @@
       </w:r>
     </w:p>
     <w:p>
-      <w:proofErr w:type="gramStart"/>
-      <w:r>
-        <w:t>a</w:t>
-      </w:r>
-      <w:proofErr w:type="gramEnd"/>
-      <w:r>
-        <w:t xml:space="preserve">:link </w:t>
-      </w:r>
-      <w:r>
-        <w:t xml:space="preserve">– </w:t>
-      </w:r>
-      <w:proofErr w:type="spellStart"/>
-      <w:r>
-        <w:t>pseudo</w:t>
-      </w:r>
-      <w:proofErr w:type="spellEnd"/>
-      <w:r>
-        <w:t xml:space="preserve"> </w:t>
-      </w:r>
-      <w:proofErr w:type="spellStart"/>
-      <w:r>
-        <w:t>class</w:t>
-      </w:r>
-      <w:proofErr w:type="spellEnd"/>
-      <w:r>
-        <w:t xml:space="preserve"> olarak </w:t>
-      </w:r>
-      <w:proofErr w:type="spellStart"/>
-      <w:r>
-        <w:t>href</w:t>
-      </w:r>
-      <w:proofErr w:type="spellEnd"/>
-      <w:r>
-        <w:t xml:space="preserve"> </w:t>
-      </w:r>
-      <w:proofErr w:type="spellStart"/>
-      <w:r>
-        <w:t>attribute’sine</w:t>
-      </w:r>
-      <w:proofErr w:type="spellEnd"/>
-      <w:r>
-        <w:t xml:space="preserve"> sahip tüm a etiketlerini seçer</w:t>
-      </w:r>
-    </w:p>
-    <w:p>
-      <w:proofErr w:type="gramStart"/>
-      <w:r>
-        <w:t>a</w:t>
-      </w:r>
-      <w:proofErr w:type="gramEnd"/>
-      <w:r>
-        <w:t xml:space="preserve">:visited </w:t>
+      <w:r>
+        <w:t xml:space="preserve">a:link </w:t>
+      </w:r>
+      <w:r>
+        <w:t>– pseudo class olarak href attribute’sine sahip tüm a etiketlerini seçer</w:t>
+      </w:r>
+    </w:p>
+    <w:p>
+      <w:r>
+        <w:t xml:space="preserve">a:visited </w:t>
       </w:r>
       <w:r>
         <w:t>daha önce ziyaret edilmiş bir link olursa farklı renklendirmek için</w:t>
@@ -464,39 +238,13 @@
     </w:p>
     <w:p>
       <w:r>
-        <w:t xml:space="preserve">a:hover </w:t>
-      </w:r>
-      <w:proofErr w:type="spellStart"/>
-      <w:r>
-        <w:t>pseudo</w:t>
-      </w:r>
-      <w:proofErr w:type="spellEnd"/>
-      <w:r>
-        <w:t xml:space="preserve"> </w:t>
-      </w:r>
-      <w:proofErr w:type="spellStart"/>
-      <w:r>
-        <w:t>class</w:t>
-      </w:r>
-      <w:proofErr w:type="spellEnd"/>
-      <w:r>
-        <w:t xml:space="preserve"> Mouse ile üzerine gelince</w:t>
-      </w:r>
-      <w:proofErr w:type="gramStart"/>
-      <w:r>
-        <w:t>..</w:t>
-      </w:r>
-      <w:proofErr w:type="gramEnd"/>
-    </w:p>
-    <w:p>
-      <w:r>
-        <w:t>a:active üzerine tıklandığında</w:t>
-      </w:r>
-      <w:proofErr w:type="gramStart"/>
-      <w:r>
-        <w:t>..</w:t>
-      </w:r>
-      <w:proofErr w:type="gramEnd"/>
+        <w:t>a:hover pseudo class Mouse ile üzerine gelince..</w:t>
+      </w:r>
+    </w:p>
+    <w:p>
+      <w:r>
+        <w:t>a:active üzerine tıklandığında..</w:t>
+      </w:r>
     </w:p>
     <w:p/>
     <w:p>
@@ -533,15 +281,7 @@
         </w:r>
       </w:hyperlink>
       <w:r>
-        <w:t xml:space="preserve">   </w:t>
-      </w:r>
-      <w:proofErr w:type="spellStart"/>
-      <w:r>
-        <w:t>color</w:t>
-      </w:r>
-      <w:proofErr w:type="spellEnd"/>
-      <w:r>
-        <w:t xml:space="preserve"> örnek sayfa</w:t>
+        <w:t xml:space="preserve">   color örnek sayfa</w:t>
       </w:r>
     </w:p>
     <w:p>
@@ -558,24 +298,11 @@
       </w:r>
       <w:r>
         <w:tab/>
-      </w:r>
-      <w:proofErr w:type="spellStart"/>
-      <w:r>
-        <w:t>contrast</w:t>
-      </w:r>
-      <w:proofErr w:type="spellEnd"/>
-      <w:r>
-        <w:t xml:space="preserve"> </w:t>
-      </w:r>
-      <w:proofErr w:type="spellStart"/>
-      <w:r>
-        <w:t>checker</w:t>
-      </w:r>
-      <w:proofErr w:type="spellEnd"/>
-    </w:p>
-    <w:p/>
-    <w:p>
-      <w:proofErr w:type="spellStart"/>
+        <w:t>contrast checker</w:t>
+      </w:r>
+    </w:p>
+    <w:p/>
+    <w:p>
       <w:r>
         <w:t>un</w:t>
       </w:r>
@@ -583,35 +310,7 @@
         <w:t>s</w:t>
       </w:r>
       <w:r>
-        <w:t>plash</w:t>
-      </w:r>
-      <w:proofErr w:type="spellEnd"/>
-      <w:r>
-        <w:t xml:space="preserve">, </w:t>
-      </w:r>
-      <w:proofErr w:type="spellStart"/>
-      <w:r>
-        <w:t>pexels</w:t>
-      </w:r>
-      <w:proofErr w:type="spellEnd"/>
-      <w:r>
-        <w:t xml:space="preserve">, </w:t>
-      </w:r>
-      <w:proofErr w:type="spellStart"/>
-      <w:r>
-        <w:t>DrawKit</w:t>
-      </w:r>
-      <w:proofErr w:type="spellEnd"/>
-      <w:r>
-        <w:t xml:space="preserve">, </w:t>
-      </w:r>
-      <w:proofErr w:type="spellStart"/>
-      <w:r>
-        <w:t>unDraw</w:t>
-      </w:r>
-      <w:proofErr w:type="spellEnd"/>
-      <w:r>
-        <w:t xml:space="preserve"> --- ücretsiz fotoğraf siteleri</w:t>
+        <w:t>plash, pexels, DrawKit, unDraw --- ücretsiz fotoğraf siteleri</w:t>
       </w:r>
     </w:p>
     <w:p/>
@@ -688,82 +387,25 @@
       </w:hyperlink>
     </w:p>
     <w:p>
-      <w:proofErr w:type="spellStart"/>
-      <w:r>
-        <w:t>free</w:t>
-      </w:r>
-      <w:proofErr w:type="spellEnd"/>
-      <w:r>
-        <w:t xml:space="preserve"> </w:t>
-      </w:r>
-      <w:proofErr w:type="spellStart"/>
-      <w:r>
-        <w:t>icons</w:t>
-      </w:r>
-      <w:proofErr w:type="spellEnd"/>
-    </w:p>
-    <w:p/>
-    <w:p>
-      <w:proofErr w:type="spellStart"/>
-      <w:r>
-        <w:t>visual</w:t>
-      </w:r>
-      <w:proofErr w:type="spellEnd"/>
-      <w:r>
-        <w:t xml:space="preserve"> </w:t>
-      </w:r>
-      <w:proofErr w:type="spellStart"/>
-      <w:r>
-        <w:t>studio’da</w:t>
-      </w:r>
-      <w:proofErr w:type="spellEnd"/>
-      <w:r>
-        <w:t xml:space="preserve"> alt ile birlikte seçim yapıldığında toplu kopyalama ve yapıştırma işlemi yapılabiliyor.  74. Ders </w:t>
-      </w:r>
-      <w:proofErr w:type="gramStart"/>
-      <w:r>
-        <w:t>20:00</w:t>
-      </w:r>
-      <w:proofErr w:type="gramEnd"/>
-    </w:p>
-    <w:p/>
-    <w:p>
-      <w:r>
-        <w:t xml:space="preserve">Kart kullanımı için </w:t>
-      </w:r>
-      <w:proofErr w:type="spellStart"/>
-      <w:r>
-        <w:t>article</w:t>
-      </w:r>
-      <w:proofErr w:type="spellEnd"/>
-      <w:r>
-        <w:t xml:space="preserve"> ya da figüre elementleri kullanılabilir. </w:t>
-      </w:r>
-    </w:p>
-    <w:p>
-      <w:proofErr w:type="spellStart"/>
-      <w:r>
-        <w:t>Mdn</w:t>
-      </w:r>
-      <w:proofErr w:type="spellEnd"/>
-      <w:r>
-        <w:t xml:space="preserve"> </w:t>
-      </w:r>
-      <w:proofErr w:type="spellStart"/>
-      <w:r>
-        <w:t>bow</w:t>
-      </w:r>
-      <w:proofErr w:type="spellEnd"/>
-      <w:r>
-        <w:t xml:space="preserve"> </w:t>
-      </w:r>
-      <w:proofErr w:type="spellStart"/>
-      <w:r>
-        <w:t>shadow</w:t>
-      </w:r>
-      <w:proofErr w:type="spellEnd"/>
-      <w:r>
-        <w:t xml:space="preserve">  -- ayrıntılar için</w:t>
+      <w:r>
+        <w:t>free icons</w:t>
+      </w:r>
+    </w:p>
+    <w:p/>
+    <w:p>
+      <w:r>
+        <w:t>visual studio’da alt ile birlikte seçim yapıldığında toplu kopyalama ve yapıştırma işlemi yapılabiliyor.  74. Ders 20:00</w:t>
+      </w:r>
+    </w:p>
+    <w:p/>
+    <w:p>
+      <w:r>
+        <w:t xml:space="preserve">Kart kullanımı için article ya da figüre elementleri kullanılabilir. </w:t>
+      </w:r>
+    </w:p>
+    <w:p>
+      <w:r>
+        <w:t>Mdn bow shadow  -- ayrıntılar için</w:t>
       </w:r>
     </w:p>
     <w:p/>
@@ -799,20 +441,8 @@
       </w:r>
       <w:r>
         <w:tab/>
-      </w:r>
-      <w:proofErr w:type="spellStart"/>
-      <w:r>
-        <w:t>inpiration</w:t>
-      </w:r>
-      <w:proofErr w:type="spellEnd"/>
-      <w:r>
-        <w:t xml:space="preserve"> </w:t>
-      </w:r>
-      <w:proofErr w:type="spellStart"/>
-      <w:r>
-        <w:t>tab</w:t>
-      </w:r>
-      <w:proofErr w:type="spellEnd"/>
+        <w:t>inpiration tab</w:t>
+      </w:r>
     </w:p>
     <w:p>
       <w:hyperlink r:id="rId16" w:history="1">
@@ -829,19 +459,9 @@
       <w:r>
         <w:tab/>
       </w:r>
-      <w:proofErr w:type="spellStart"/>
-      <w:r>
-        <w:t>collections</w:t>
-      </w:r>
-      <w:proofErr w:type="spellEnd"/>
-      <w:r>
-        <w:t>/</w:t>
-      </w:r>
-      <w:proofErr w:type="spellStart"/>
-      <w:r>
-        <w:t>websites</w:t>
-      </w:r>
-      <w:proofErr w:type="spellEnd"/>
+      <w:r>
+        <w:t>collections/websites</w:t>
+      </w:r>
     </w:p>
     <w:p>
       <w:hyperlink r:id="rId17" w:history="1">
@@ -874,105 +494,33 @@
           <w:szCs w:val="21"/>
           <w:lang w:eastAsia="tr-TR"/>
         </w:rPr>
-        <w:t>&lt;!-- </w:t>
-      </w:r>
-      <w:proofErr w:type="spellStart"/>
-      <w:r>
-        <w:rPr>
-          <w:rFonts w:ascii="Consolas" w:eastAsia="Times New Roman" w:hAnsi="Consolas" w:cs="Times New Roman"/>
-          <w:color w:val="6A9955"/>
-          <w:sz w:val="21"/>
-          <w:szCs w:val="21"/>
-          <w:lang w:eastAsia="tr-TR"/>
-        </w:rPr>
-        <w:t>testimonial</w:t>
-      </w:r>
-      <w:proofErr w:type="spellEnd"/>
-      <w:r>
-        <w:rPr>
-          <w:rFonts w:ascii="Consolas" w:eastAsia="Times New Roman" w:hAnsi="Consolas" w:cs="Times New Roman"/>
-          <w:color w:val="6A9955"/>
-          <w:sz w:val="21"/>
-          <w:szCs w:val="21"/>
-          <w:lang w:eastAsia="tr-TR"/>
-        </w:rPr>
-        <w:t> için genel kullanılan etiket </w:t>
-      </w:r>
-      <w:proofErr w:type="spellStart"/>
-      <w:r>
-        <w:rPr>
-          <w:rFonts w:ascii="Consolas" w:eastAsia="Times New Roman" w:hAnsi="Consolas" w:cs="Times New Roman"/>
-          <w:color w:val="6A9955"/>
-          <w:sz w:val="21"/>
-          <w:szCs w:val="21"/>
-          <w:lang w:eastAsia="tr-TR"/>
-        </w:rPr>
-        <w:t>blockquote</w:t>
-      </w:r>
-      <w:proofErr w:type="spellEnd"/>
-      <w:r>
-        <w:rPr>
-          <w:rFonts w:ascii="Consolas" w:eastAsia="Times New Roman" w:hAnsi="Consolas" w:cs="Times New Roman"/>
-          <w:color w:val="6A9955"/>
-          <w:sz w:val="21"/>
-          <w:szCs w:val="21"/>
-          <w:lang w:eastAsia="tr-TR"/>
-        </w:rPr>
-        <w:t> --&gt;</w:t>
-      </w:r>
-    </w:p>
-    <w:p/>
-    <w:p>
-      <w:proofErr w:type="spellStart"/>
-      <w:r>
-        <w:t>Fonts</w:t>
-      </w:r>
-      <w:proofErr w:type="spellEnd"/>
-      <w:r>
-        <w:t>: Inter – güzel bir font</w:t>
-      </w:r>
-    </w:p>
-    <w:p>
-      <w:proofErr w:type="spellStart"/>
-      <w:r>
-        <w:t>Rubik</w:t>
-      </w:r>
-      <w:proofErr w:type="spellEnd"/>
-      <w:r>
-        <w:t xml:space="preserve"> – güzel bir </w:t>
-      </w:r>
-      <w:proofErr w:type="gramStart"/>
-      <w:r>
-        <w:t>font</w:t>
-      </w:r>
-      <w:r>
-        <w:t xml:space="preserve">  daha</w:t>
-      </w:r>
-      <w:proofErr w:type="gramEnd"/>
-      <w:r>
-        <w:t xml:space="preserve"> yuvarlak</w:t>
-      </w:r>
-    </w:p>
-    <w:p/>
-    <w:p>
-      <w:r>
-        <w:t xml:space="preserve">Alt + </w:t>
-      </w:r>
-      <w:proofErr w:type="spellStart"/>
-      <w:r>
-        <w:t>shift</w:t>
-      </w:r>
-      <w:proofErr w:type="spellEnd"/>
-      <w:r>
-        <w:t xml:space="preserve"> + alt </w:t>
-      </w:r>
-      <w:proofErr w:type="gramStart"/>
-      <w:r>
-        <w:t>oku    satırı</w:t>
-      </w:r>
-      <w:proofErr w:type="gramEnd"/>
-      <w:r>
-        <w:t xml:space="preserve"> aşağıya kopyalar</w:t>
+        <w:t>&lt;!-- testimonial için genel kullanılan etiket blockquote --&gt;</w:t>
+      </w:r>
+    </w:p>
+    <w:p/>
+    <w:p>
+      <w:r>
+        <w:t>Fonts: Inter – güzel bir font</w:t>
+      </w:r>
+    </w:p>
+    <w:p>
+      <w:r>
+        <w:t>Rubik – güzel bir font</w:t>
+      </w:r>
+      <w:r>
+        <w:t xml:space="preserve">  daha yuvarlak</w:t>
+      </w:r>
+    </w:p>
+    <w:p/>
+    <w:p>
+      <w:r>
+        <w:t>Alt + shift + alt oku    satırı aşağıya kopyalar</w:t>
+      </w:r>
+    </w:p>
+    <w:p/>
+    <w:p>
+      <w:r>
+        <w:t>Caniuse.com ----  css özelliklerinin hangi tarayıcılarda nasıl çalıştığını gösteriyor.</w:t>
       </w:r>
     </w:p>
     <w:sectPr>
@@ -986,7 +534,7 @@
 </file>
 
 <file path=word/numbering.xml><?xml version="1.0" encoding="utf-8"?>
-<w:numbering xmlns:wpc="http://schemas.microsoft.com/office/word/2010/wordprocessingCanvas" xmlns:cx="http://schemas.microsoft.com/office/drawing/2014/chartex" xmlns:mc="http://schemas.openxmlformats.org/markup-compatibility/2006" xmlns:o="urn:schemas-microsoft-com:office:office" xmlns:r="http://schemas.openxmlformats.org/officeDocument/2006/relationships" xmlns:m="http://schemas.openxmlformats.org/officeDocument/2006/math" xmlns:v="urn:schemas-microsoft-com:vml" xmlns:wp14="http://schemas.microsoft.com/office/word/2010/wordprocessingDrawing" xmlns:wp="http://schemas.openxmlformats.org/drawingml/2006/wordprocessingDrawing" xmlns:w10="urn:schemas-microsoft-com:office:word" xmlns:w="http://schemas.openxmlformats.org/wordprocessingml/2006/main" xmlns:w14="http://schemas.microsoft.com/office/word/2010/wordml" xmlns:w15="http://schemas.microsoft.com/office/word/2012/wordml" xmlns:w16se="http://schemas.microsoft.com/office/word/2015/wordml/symex" xmlns:wpg="http://schemas.microsoft.com/office/word/2010/wordprocessingGroup" xmlns:wpi="http://schemas.microsoft.com/office/word/2010/wordprocessingInk" xmlns:wne="http://schemas.microsoft.com/office/word/2006/wordml" xmlns:wps="http://schemas.microsoft.com/office/word/2010/wordprocessingShape" mc:Ignorable="w14 w15 w16se wp14">
+<w:numbering xmlns:wpc="http://schemas.microsoft.com/office/word/2010/wordprocessingCanvas" xmlns:cx="http://schemas.microsoft.com/office/drawing/2014/chartex" xmlns:cx1="http://schemas.microsoft.com/office/drawing/2015/9/8/chartex" xmlns:cx2="http://schemas.microsoft.com/office/drawing/2015/10/21/chartex" xmlns:cx3="http://schemas.microsoft.com/office/drawing/2016/5/9/chartex" xmlns:cx4="http://schemas.microsoft.com/office/drawing/2016/5/10/chartex" xmlns:cx5="http://schemas.microsoft.com/office/drawing/2016/5/11/chartex" xmlns:cx6="http://schemas.microsoft.com/office/drawing/2016/5/12/chartex" xmlns:cx7="http://schemas.microsoft.com/office/drawing/2016/5/13/chartex" xmlns:cx8="http://schemas.microsoft.com/office/drawing/2016/5/14/chartex" xmlns:mc="http://schemas.openxmlformats.org/markup-compatibility/2006" xmlns:aink="http://schemas.microsoft.com/office/drawing/2016/ink" xmlns:am3d="http://schemas.microsoft.com/office/drawing/2017/model3d" xmlns:o="urn:schemas-microsoft-com:office:office" xmlns:r="http://schemas.openxmlformats.org/officeDocument/2006/relationships" xmlns:m="http://schemas.openxmlformats.org/officeDocument/2006/math" xmlns:v="urn:schemas-microsoft-com:vml" xmlns:wp14="http://schemas.microsoft.com/office/word/2010/wordprocessingDrawing" xmlns:wp="http://schemas.openxmlformats.org/drawingml/2006/wordprocessingDrawing" xmlns:w10="urn:schemas-microsoft-com:office:word" xmlns:w="http://schemas.openxmlformats.org/wordprocessingml/2006/main" xmlns:w14="http://schemas.microsoft.com/office/word/2010/wordml" xmlns:w15="http://schemas.microsoft.com/office/word/2012/wordml" xmlns:w16cex="http://schemas.microsoft.com/office/word/2018/wordml/cex" xmlns:w16cid="http://schemas.microsoft.com/office/word/2016/wordml/cid" xmlns:w16="http://schemas.microsoft.com/office/word/2018/wordml" xmlns:w16sdtdh="http://schemas.microsoft.com/office/word/2020/wordml/sdtdatahash" xmlns:w16se="http://schemas.microsoft.com/office/word/2015/wordml/symex" xmlns:wpg="http://schemas.microsoft.com/office/word/2010/wordprocessingGroup" xmlns:wpi="http://schemas.microsoft.com/office/word/2010/wordprocessingInk" xmlns:wne="http://schemas.microsoft.com/office/word/2006/wordml" xmlns:wps="http://schemas.microsoft.com/office/word/2010/wordprocessingShape" mc:Ignorable="w14 w15 w16se w16cid w16 w16cex w16sdtdh wp14">
   <w:abstractNum w:abstractNumId="0" w15:restartNumberingAfterBreak="0">
     <w:nsid w:val="1BA23B15"/>
     <w:multiLevelType w:val="hybridMultilevel"/>
@@ -1106,7 +654,7 @@
 </file>
 
 <file path=word/styles.xml><?xml version="1.0" encoding="utf-8"?>
-<w:styles xmlns:mc="http://schemas.openxmlformats.org/markup-compatibility/2006" xmlns:r="http://schemas.openxmlformats.org/officeDocument/2006/relationships" xmlns:w="http://schemas.openxmlformats.org/wordprocessingml/2006/main" xmlns:w14="http://schemas.microsoft.com/office/word/2010/wordml" xmlns:w15="http://schemas.microsoft.com/office/word/2012/wordml" xmlns:w16se="http://schemas.microsoft.com/office/word/2015/wordml/symex" mc:Ignorable="w14 w15 w16se">
+<w:styles xmlns:mc="http://schemas.openxmlformats.org/markup-compatibility/2006" xmlns:r="http://schemas.openxmlformats.org/officeDocument/2006/relationships" xmlns:w="http://schemas.openxmlformats.org/wordprocessingml/2006/main" xmlns:w14="http://schemas.microsoft.com/office/word/2010/wordml" xmlns:w15="http://schemas.microsoft.com/office/word/2012/wordml" xmlns:w16cex="http://schemas.microsoft.com/office/word/2018/wordml/cex" xmlns:w16cid="http://schemas.microsoft.com/office/word/2016/wordml/cid" xmlns:w16="http://schemas.microsoft.com/office/word/2018/wordml" xmlns:w16sdtdh="http://schemas.microsoft.com/office/word/2020/wordml/sdtdatahash" xmlns:w16se="http://schemas.microsoft.com/office/word/2015/wordml/symex" mc:Ignorable="w14 w15 w16se w16cid w16 w16cex w16sdtdh">
   <w:docDefaults>
     <w:rPrDefault>
       <w:rPr>
@@ -1122,7 +670,7 @@
       </w:pPr>
     </w:pPrDefault>
   </w:docDefaults>
-  <w:latentStyles w:defLockedState="0" w:defUIPriority="99" w:defSemiHidden="0" w:defUnhideWhenUsed="0" w:defQFormat="0" w:count="371">
+  <w:latentStyles w:defLockedState="0" w:defUIPriority="99" w:defSemiHidden="0" w:defUnhideWhenUsed="0" w:defQFormat="0" w:count="376">
     <w:lsdException w:name="Normal" w:uiPriority="0" w:qFormat="1"/>
     <w:lsdException w:name="heading 1" w:uiPriority="9" w:qFormat="1"/>
     <w:lsdException w:name="heading 2" w:semiHidden="1" w:uiPriority="9" w:unhideWhenUsed="1" w:qFormat="1"/>
@@ -1228,7 +776,6 @@
     <w:lsdException w:name="HTML Sample" w:semiHidden="1" w:unhideWhenUsed="1"/>
     <w:lsdException w:name="HTML Typewriter" w:semiHidden="1" w:unhideWhenUsed="1"/>
     <w:lsdException w:name="HTML Variable" w:semiHidden="1" w:unhideWhenUsed="1"/>
-    <w:lsdException w:name="Normal Table" w:semiHidden="1" w:unhideWhenUsed="1"/>
     <w:lsdException w:name="annotation subject" w:semiHidden="1" w:unhideWhenUsed="1"/>
     <w:lsdException w:name="No List" w:semiHidden="1" w:unhideWhenUsed="1"/>
     <w:lsdException w:name="Outline List 1" w:semiHidden="1" w:unhideWhenUsed="1"/>
@@ -1271,11 +818,8 @@
     <w:lsdException w:name="Table Contemporary" w:semiHidden="1" w:unhideWhenUsed="1"/>
     <w:lsdException w:name="Table Elegant" w:semiHidden="1" w:unhideWhenUsed="1"/>
     <w:lsdException w:name="Table Professional" w:semiHidden="1" w:unhideWhenUsed="1"/>
-    <w:lsdException w:name="Table Subtle 1" w:semiHidden="1" w:unhideWhenUsed="1"/>
     <w:lsdException w:name="Table Subtle 2" w:semiHidden="1" w:unhideWhenUsed="1"/>
     <w:lsdException w:name="Table Web 1" w:semiHidden="1" w:unhideWhenUsed="1"/>
-    <w:lsdException w:name="Table Web 2" w:semiHidden="1" w:unhideWhenUsed="1"/>
-    <w:lsdException w:name="Table Web 3" w:semiHidden="1" w:unhideWhenUsed="1"/>
     <w:lsdException w:name="Balloon Text" w:semiHidden="1" w:unhideWhenUsed="1"/>
     <w:lsdException w:name="Table Grid" w:uiPriority="39"/>
     <w:lsdException w:name="Table Theme" w:semiHidden="1" w:unhideWhenUsed="1"/>
@@ -1494,6 +1038,11 @@
     <w:lsdException w:name="List Table 5 Dark Accent 6" w:uiPriority="50"/>
     <w:lsdException w:name="List Table 6 Colorful Accent 6" w:uiPriority="51"/>
     <w:lsdException w:name="List Table 7 Colorful Accent 6" w:uiPriority="52"/>
+    <w:lsdException w:name="Mention" w:semiHidden="1" w:unhideWhenUsed="1"/>
+    <w:lsdException w:name="Smart Hyperlink" w:semiHidden="1" w:unhideWhenUsed="1"/>
+    <w:lsdException w:name="Hashtag" w:semiHidden="1" w:unhideWhenUsed="1"/>
+    <w:lsdException w:name="Unresolved Mention" w:semiHidden="1" w:unhideWhenUsed="1"/>
+    <w:lsdException w:name="Smart Link" w:semiHidden="1" w:unhideWhenUsed="1"/>
   </w:latentStyles>
   <w:style w:type="paragraph" w:default="1" w:styleId="Normal">
     <w:name w:val="Normal"/>

</xml_diff>

<commit_message>
bazı notlar eklendi 11 kasım
</commit_message>
<xml_diff>
--- a/html-css notlar.docx
+++ b/html-css notlar.docx
@@ -1113,10 +1113,30 @@
         <w:t xml:space="preserve"> kullanımı örnekler</w:t>
       </w:r>
     </w:p>
+    <w:p/>
+    <w:p>
+      <w:proofErr w:type="spellStart"/>
+      <w:r>
+        <w:t>ctrl+d</w:t>
+      </w:r>
+      <w:proofErr w:type="spellEnd"/>
+      <w:r>
+        <w:t xml:space="preserve"> ile çoklu seçim yapılabiliyor, önce seçim yapıp </w:t>
+      </w:r>
+      <w:proofErr w:type="spellStart"/>
+      <w:r>
+        <w:t>ctrl+d’ye</w:t>
+      </w:r>
+      <w:proofErr w:type="spellEnd"/>
+      <w:r>
+        <w:t xml:space="preserve"> basınca sonraki seçimin aynısını yine seçiyor.</w:t>
+      </w:r>
+    </w:p>
     <w:p>
       <w:bookmarkStart w:id="0" w:name="_GoBack"/>
       <w:bookmarkEnd w:id="0"/>
     </w:p>
+    <w:p/>
     <w:sectPr>
       <w:pgSz w:w="11906" w:h="16838"/>
       <w:pgMar w:top="1417" w:right="1417" w:bottom="1417" w:left="1417" w:header="708" w:footer="708" w:gutter="0"/>

</xml_diff>

<commit_message>
free video site eklendi
</commit_message>
<xml_diff>
--- a/html-css notlar.docx
+++ b/html-css notlar.docx
@@ -1,6 +1,6 @@
 
 <file path=word/document.xml><?xml version="1.0" encoding="utf-8"?>
-<w:document xmlns:wpc="http://schemas.microsoft.com/office/word/2010/wordprocessingCanvas" xmlns:cx="http://schemas.microsoft.com/office/drawing/2014/chartex" xmlns:mc="http://schemas.openxmlformats.org/markup-compatibility/2006" xmlns:o="urn:schemas-microsoft-com:office:office" xmlns:r="http://schemas.openxmlformats.org/officeDocument/2006/relationships" xmlns:m="http://schemas.openxmlformats.org/officeDocument/2006/math" xmlns:v="urn:schemas-microsoft-com:vml" xmlns:wp14="http://schemas.microsoft.com/office/word/2010/wordprocessingDrawing" xmlns:wp="http://schemas.openxmlformats.org/drawingml/2006/wordprocessingDrawing" xmlns:w10="urn:schemas-microsoft-com:office:word" xmlns:w="http://schemas.openxmlformats.org/wordprocessingml/2006/main" xmlns:w14="http://schemas.microsoft.com/office/word/2010/wordml" xmlns:w15="http://schemas.microsoft.com/office/word/2012/wordml" xmlns:w16se="http://schemas.microsoft.com/office/word/2015/wordml/symex" xmlns:wpg="http://schemas.microsoft.com/office/word/2010/wordprocessingGroup" xmlns:wpi="http://schemas.microsoft.com/office/word/2010/wordprocessingInk" xmlns:wne="http://schemas.microsoft.com/office/word/2006/wordml" xmlns:wps="http://schemas.microsoft.com/office/word/2010/wordprocessingShape" mc:Ignorable="w14 w15 w16se wp14">
+<w:document xmlns:wpc="http://schemas.microsoft.com/office/word/2010/wordprocessingCanvas" xmlns:cx="http://schemas.microsoft.com/office/drawing/2014/chartex" xmlns:cx1="http://schemas.microsoft.com/office/drawing/2015/9/8/chartex" xmlns:cx2="http://schemas.microsoft.com/office/drawing/2015/10/21/chartex" xmlns:cx3="http://schemas.microsoft.com/office/drawing/2016/5/9/chartex" xmlns:cx4="http://schemas.microsoft.com/office/drawing/2016/5/10/chartex" xmlns:cx5="http://schemas.microsoft.com/office/drawing/2016/5/11/chartex" xmlns:cx6="http://schemas.microsoft.com/office/drawing/2016/5/12/chartex" xmlns:cx7="http://schemas.microsoft.com/office/drawing/2016/5/13/chartex" xmlns:cx8="http://schemas.microsoft.com/office/drawing/2016/5/14/chartex" xmlns:mc="http://schemas.openxmlformats.org/markup-compatibility/2006" xmlns:aink="http://schemas.microsoft.com/office/drawing/2016/ink" xmlns:am3d="http://schemas.microsoft.com/office/drawing/2017/model3d" xmlns:o="urn:schemas-microsoft-com:office:office" xmlns:r="http://schemas.openxmlformats.org/officeDocument/2006/relationships" xmlns:m="http://schemas.openxmlformats.org/officeDocument/2006/math" xmlns:v="urn:schemas-microsoft-com:vml" xmlns:wp14="http://schemas.microsoft.com/office/word/2010/wordprocessingDrawing" xmlns:wp="http://schemas.openxmlformats.org/drawingml/2006/wordprocessingDrawing" xmlns:w10="urn:schemas-microsoft-com:office:word" xmlns:w="http://schemas.openxmlformats.org/wordprocessingml/2006/main" xmlns:w14="http://schemas.microsoft.com/office/word/2010/wordml" xmlns:w15="http://schemas.microsoft.com/office/word/2012/wordml" xmlns:w16cex="http://schemas.microsoft.com/office/word/2018/wordml/cex" xmlns:w16cid="http://schemas.microsoft.com/office/word/2016/wordml/cid" xmlns:w16="http://schemas.microsoft.com/office/word/2018/wordml" xmlns:w16sdtdh="http://schemas.microsoft.com/office/word/2020/wordml/sdtdatahash" xmlns:w16se="http://schemas.microsoft.com/office/word/2015/wordml/symex" xmlns:wpg="http://schemas.microsoft.com/office/word/2010/wordprocessingGroup" xmlns:wpi="http://schemas.microsoft.com/office/word/2010/wordprocessingInk" xmlns:wne="http://schemas.microsoft.com/office/word/2006/wordml" xmlns:wps="http://schemas.microsoft.com/office/word/2010/wordprocessingShape" mc:Ignorable="w14 w15 w16se w16cid w16 w16cex w16sdtdh wp14">
   <w:body>
     <w:p>
       <w:r>
@@ -63,14 +63,9 @@
     </w:p>
     <w:p>
       <w:r>
-        <w:t>H1</w:t>
-      </w:r>
-      <w:proofErr w:type="gramStart"/>
-      <w:r>
-        <w:t>::</w:t>
-      </w:r>
-      <w:proofErr w:type="spellStart"/>
-      <w:proofErr w:type="gramEnd"/>
+        <w:t>H1::</w:t>
+      </w:r>
+      <w:proofErr w:type="spellStart"/>
       <w:r>
         <w:t>first-letter</w:t>
       </w:r>
@@ -80,52 +75,30 @@
       </w:r>
     </w:p>
     <w:p>
-      <w:proofErr w:type="gramStart"/>
       <w:r>
         <w:t>}</w:t>
       </w:r>
-      <w:proofErr w:type="gramEnd"/>
-    </w:p>
-    <w:p>
-      <w:r>
-        <w:t>P</w:t>
-      </w:r>
-      <w:proofErr w:type="gramStart"/>
-      <w:r>
-        <w:t>::</w:t>
-      </w:r>
-      <w:proofErr w:type="gramEnd"/>
-      <w:r>
-        <w:t>first-line{</w:t>
-      </w:r>
-    </w:p>
-    <w:p>
-      <w:proofErr w:type="gramStart"/>
+    </w:p>
+    <w:p>
+      <w:r>
+        <w:t>P::first-line{</w:t>
+      </w:r>
+    </w:p>
+    <w:p>
       <w:r>
         <w:t>}</w:t>
       </w:r>
-      <w:proofErr w:type="gramEnd"/>
-    </w:p>
-    <w:p/>
-    <w:p>
-      <w:r>
-        <w:t>H3 + p</w:t>
-      </w:r>
-      <w:proofErr w:type="gramStart"/>
-      <w:r>
-        <w:t>::</w:t>
-      </w:r>
-      <w:proofErr w:type="gramEnd"/>
-      <w:r>
-        <w:t>first-line{</w:t>
-      </w:r>
-    </w:p>
-    <w:p>
-      <w:proofErr w:type="gramStart"/>
+    </w:p>
+    <w:p/>
+    <w:p>
+      <w:r>
+        <w:t>H3 + p::first-line{</w:t>
+      </w:r>
+    </w:p>
+    <w:p>
       <w:r>
         <w:t>}</w:t>
       </w:r>
-      <w:proofErr w:type="gramEnd"/>
     </w:p>
     <w:p>
       <w:r>
@@ -156,14 +129,9 @@
     <w:p/>
     <w:p>
       <w:r>
-        <w:t>H1</w:t>
-      </w:r>
-      <w:proofErr w:type="gramStart"/>
-      <w:r>
-        <w:t>::</w:t>
-      </w:r>
-      <w:proofErr w:type="spellStart"/>
-      <w:proofErr w:type="gramEnd"/>
+        <w:t>H1::</w:t>
+      </w:r>
+      <w:proofErr w:type="spellStart"/>
       <w:r>
         <w:t>after</w:t>
       </w:r>
@@ -214,11 +182,9 @@
       </w:r>
     </w:p>
     <w:p>
-      <w:proofErr w:type="gramStart"/>
       <w:r>
         <w:t>}</w:t>
       </w:r>
-      <w:proofErr w:type="gramEnd"/>
     </w:p>
     <w:p>
       <w:r>
@@ -415,13 +381,8 @@
       </w:r>
     </w:p>
     <w:p>
-      <w:proofErr w:type="gramStart"/>
-      <w:r>
-        <w:t>a</w:t>
-      </w:r>
-      <w:proofErr w:type="gramEnd"/>
-      <w:r>
-        <w:t xml:space="preserve">:link </w:t>
+      <w:r>
+        <w:t xml:space="preserve">a:link </w:t>
       </w:r>
       <w:r>
         <w:t xml:space="preserve">– </w:t>
@@ -460,13 +421,8 @@
       </w:r>
     </w:p>
     <w:p>
-      <w:proofErr w:type="gramStart"/>
-      <w:r>
-        <w:t>a</w:t>
-      </w:r>
-      <w:proofErr w:type="gramEnd"/>
-      <w:r>
-        <w:t xml:space="preserve">:visited </w:t>
+      <w:r>
+        <w:t xml:space="preserve">a:visited </w:t>
       </w:r>
       <w:r>
         <w:t>daha önce ziyaret edilmiş bir link olursa farklı renklendirmek için</w:t>
@@ -490,23 +446,13 @@
       </w:r>
       <w:proofErr w:type="spellEnd"/>
       <w:r>
-        <w:t xml:space="preserve"> Mouse ile üzerine gelince</w:t>
-      </w:r>
-      <w:proofErr w:type="gramStart"/>
-      <w:r>
-        <w:t>..</w:t>
-      </w:r>
-      <w:proofErr w:type="gramEnd"/>
-    </w:p>
-    <w:p>
-      <w:r>
-        <w:t>a:active üzerine tıklandığında</w:t>
-      </w:r>
-      <w:proofErr w:type="gramStart"/>
-      <w:r>
-        <w:t>..</w:t>
-      </w:r>
-      <w:proofErr w:type="gramEnd"/>
+        <w:t xml:space="preserve"> Mouse ile üzerine gelince..</w:t>
+      </w:r>
+    </w:p>
+    <w:p>
+      <w:r>
+        <w:t>a:active üzerine tıklandığında..</w:t>
+      </w:r>
     </w:p>
     <w:p/>
     <w:p>
@@ -740,8 +686,137 @@
     </w:p>
     <w:p/>
     <w:p>
-      <w:proofErr w:type="spellStart"/>
-      <w:r>
+      <w:hyperlink r:id="rId15" w:history="1">
+        <w:r>
+          <w:rPr>
+            <w:rStyle w:val="Kpr"/>
+          </w:rPr>
+          <w:t>www.coverr.co</w:t>
+        </w:r>
+      </w:hyperlink>
+    </w:p>
+    <w:p>
+      <w:hyperlink r:id="rId16" w:history="1">
+        <w:proofErr w:type="spellStart"/>
+        <w:r>
+          <w:rPr>
+            <w:rStyle w:val="Kpr"/>
+          </w:rPr>
+          <w:t>Free</w:t>
+        </w:r>
+        <w:proofErr w:type="spellEnd"/>
+        <w:r>
+          <w:rPr>
+            <w:rStyle w:val="Kpr"/>
+          </w:rPr>
+          <w:t xml:space="preserve"> </w:t>
+        </w:r>
+        <w:proofErr w:type="spellStart"/>
+        <w:r>
+          <w:rPr>
+            <w:rStyle w:val="Kpr"/>
+          </w:rPr>
+          <w:t>Stock</w:t>
+        </w:r>
+        <w:proofErr w:type="spellEnd"/>
+        <w:r>
+          <w:rPr>
+            <w:rStyle w:val="Kpr"/>
+          </w:rPr>
+          <w:t xml:space="preserve"> Video </w:t>
+        </w:r>
+        <w:proofErr w:type="spellStart"/>
+        <w:r>
+          <w:rPr>
+            <w:rStyle w:val="Kpr"/>
+          </w:rPr>
+          <w:t>Footage</w:t>
+        </w:r>
+        <w:proofErr w:type="spellEnd"/>
+        <w:r>
+          <w:rPr>
+            <w:rStyle w:val="Kpr"/>
+          </w:rPr>
+          <w:t xml:space="preserve">, </w:t>
+        </w:r>
+        <w:proofErr w:type="spellStart"/>
+        <w:r>
+          <w:rPr>
+            <w:rStyle w:val="Kpr"/>
+          </w:rPr>
+          <w:t>Royalty</w:t>
+        </w:r>
+        <w:proofErr w:type="spellEnd"/>
+        <w:r>
+          <w:rPr>
+            <w:rStyle w:val="Kpr"/>
+          </w:rPr>
+          <w:t xml:space="preserve"> </w:t>
+        </w:r>
+        <w:proofErr w:type="spellStart"/>
+        <w:r>
+          <w:rPr>
+            <w:rStyle w:val="Kpr"/>
+          </w:rPr>
+          <w:t>Free</w:t>
+        </w:r>
+        <w:proofErr w:type="spellEnd"/>
+        <w:r>
+          <w:rPr>
+            <w:rStyle w:val="Kpr"/>
+          </w:rPr>
+          <w:t xml:space="preserve"> </w:t>
+        </w:r>
+        <w:proofErr w:type="spellStart"/>
+        <w:r>
+          <w:rPr>
+            <w:rStyle w:val="Kpr"/>
+          </w:rPr>
+          <w:t>Videos</w:t>
+        </w:r>
+        <w:proofErr w:type="spellEnd"/>
+        <w:r>
+          <w:rPr>
+            <w:rStyle w:val="Kpr"/>
+          </w:rPr>
+          <w:t xml:space="preserve"> </w:t>
+        </w:r>
+        <w:proofErr w:type="spellStart"/>
+        <w:r>
+          <w:rPr>
+            <w:rStyle w:val="Kpr"/>
+          </w:rPr>
+          <w:t>for</w:t>
+        </w:r>
+        <w:proofErr w:type="spellEnd"/>
+        <w:r>
+          <w:rPr>
+            <w:rStyle w:val="Kpr"/>
+          </w:rPr>
+          <w:t xml:space="preserve"> </w:t>
+        </w:r>
+        <w:proofErr w:type="spellStart"/>
+        <w:r>
+          <w:rPr>
+            <w:rStyle w:val="Kpr"/>
+          </w:rPr>
+          <w:t>Download</w:t>
+        </w:r>
+        <w:proofErr w:type="spellEnd"/>
+        <w:r>
+          <w:rPr>
+            <w:rStyle w:val="Kpr"/>
+          </w:rPr>
+          <w:t xml:space="preserve"> (coverr.co)</w:t>
+        </w:r>
+      </w:hyperlink>
+    </w:p>
+    <w:p/>
+    <w:p/>
+    <w:p>
+      <w:proofErr w:type="spellStart"/>
+      <w:r>
+        <w:lastRenderedPageBreak/>
         <w:t>visual</w:t>
       </w:r>
       <w:proofErr w:type="spellEnd"/>
@@ -754,13 +829,8 @@
       </w:r>
       <w:proofErr w:type="spellEnd"/>
       <w:r>
-        <w:t xml:space="preserve"> alt ile birlikte seçim yapıldığında toplu kopyalama ve yapıştırma işlemi yapılabiliyor.  74. Ders </w:t>
-      </w:r>
-      <w:proofErr w:type="gramStart"/>
-      <w:r>
-        <w:t>20:00</w:t>
-      </w:r>
-      <w:proofErr w:type="gramEnd"/>
+        <w:t xml:space="preserve"> alt ile birlikte seçim yapıldığında toplu kopyalama ve yapıştırma işlemi yapılabiliyor.  74. Ders 20:00</w:t>
+      </w:r>
     </w:p>
     <w:p/>
     <w:p>
@@ -779,7 +849,6 @@
     <w:p>
       <w:proofErr w:type="spellStart"/>
       <w:r>
-        <w:lastRenderedPageBreak/>
         <w:t>Mdn</w:t>
       </w:r>
       <w:proofErr w:type="spellEnd"/>
@@ -813,7 +882,7 @@
       </w:r>
     </w:p>
     <w:p>
-      <w:hyperlink r:id="rId15" w:history="1">
+      <w:hyperlink r:id="rId17" w:history="1">
         <w:r>
           <w:rPr>
             <w:rStyle w:val="Kpr"/>
@@ -823,7 +892,7 @@
       </w:hyperlink>
     </w:p>
     <w:p>
-      <w:hyperlink r:id="rId16" w:history="1">
+      <w:hyperlink r:id="rId18" w:history="1">
         <w:r>
           <w:rPr>
             <w:rStyle w:val="Kpr"/>
@@ -852,7 +921,7 @@
       <w:proofErr w:type="spellEnd"/>
     </w:p>
     <w:p>
-      <w:hyperlink r:id="rId17" w:history="1">
+      <w:hyperlink r:id="rId19" w:history="1">
         <w:r>
           <w:rPr>
             <w:rStyle w:val="Kpr"/>
@@ -881,7 +950,7 @@
       <w:proofErr w:type="spellEnd"/>
     </w:p>
     <w:p>
-      <w:hyperlink r:id="rId18" w:history="1">
+      <w:hyperlink r:id="rId20" w:history="1">
         <w:r>
           <w:rPr>
             <w:rStyle w:val="Kpr"/>
@@ -976,18 +1045,10 @@
       </w:r>
       <w:proofErr w:type="spellEnd"/>
       <w:r>
-        <w:t xml:space="preserve"> – güzel bir </w:t>
-      </w:r>
-      <w:proofErr w:type="gramStart"/>
-      <w:r>
-        <w:t>font</w:t>
-      </w:r>
-      <w:r>
-        <w:t xml:space="preserve">  daha</w:t>
-      </w:r>
-      <w:proofErr w:type="gramEnd"/>
-      <w:r>
-        <w:t xml:space="preserve"> yuvarlak</w:t>
+        <w:t xml:space="preserve"> – güzel bir font</w:t>
+      </w:r>
+      <w:r>
+        <w:t xml:space="preserve">  daha yuvarlak</w:t>
       </w:r>
     </w:p>
     <w:p/>
@@ -1001,15 +1062,7 @@
       </w:r>
       <w:proofErr w:type="spellEnd"/>
       <w:r>
-        <w:t xml:space="preserve"> + alt </w:t>
-      </w:r>
-      <w:proofErr w:type="gramStart"/>
-      <w:r>
-        <w:t>oku    satırı</w:t>
-      </w:r>
-      <w:proofErr w:type="gramEnd"/>
-      <w:r>
-        <w:t xml:space="preserve"> aşağıya kopyalar</w:t>
+        <w:t xml:space="preserve"> + alt oku    satırı aşağıya kopyalar</w:t>
       </w:r>
     </w:p>
     <w:p/>
@@ -1028,12 +1081,10 @@
     </w:p>
     <w:p>
       <w:proofErr w:type="spellStart"/>
-      <w:proofErr w:type="gramStart"/>
       <w:r>
         <w:t>Squoosh.app</w:t>
       </w:r>
       <w:proofErr w:type="spellEnd"/>
-      <w:proofErr w:type="gramEnd"/>
       <w:r>
         <w:t xml:space="preserve"> – fotoğraf boyutunu sıkıştırmak için</w:t>
       </w:r>
@@ -1059,7 +1110,7 @@
     </w:p>
     <w:p/>
     <w:p>
-      <w:hyperlink r:id="rId19" w:history="1">
+      <w:hyperlink r:id="rId21" w:history="1">
         <w:r>
           <w:rPr>
             <w:rStyle w:val="Kpr"/>
@@ -1069,13 +1120,8 @@
       </w:hyperlink>
     </w:p>
     <w:p>
-      <w:proofErr w:type="gramStart"/>
-      <w:r>
-        <w:t>web</w:t>
-      </w:r>
-      <w:proofErr w:type="gramEnd"/>
-      <w:r>
-        <w:t xml:space="preserve"> tasarımlar ile ilgili</w:t>
+      <w:r>
+        <w:t>web tasarımlar ile ilgili</w:t>
       </w:r>
       <w:r>
         <w:t>,</w:t>
@@ -1085,7 +1131,7 @@
       </w:r>
     </w:p>
     <w:p>
-      <w:hyperlink r:id="rId20" w:history="1">
+      <w:hyperlink r:id="rId22" w:history="1">
         <w:r>
           <w:rPr>
             <w:rStyle w:val="Kpr"/>
@@ -1132,10 +1178,7 @@
         <w:t xml:space="preserve"> basınca sonraki seçimin aynısını yine seçiyor.</w:t>
       </w:r>
     </w:p>
-    <w:p>
-      <w:bookmarkStart w:id="0" w:name="_GoBack"/>
-      <w:bookmarkEnd w:id="0"/>
-    </w:p>
+    <w:p/>
     <w:p/>
     <w:sectPr>
       <w:pgSz w:w="11906" w:h="16838"/>
@@ -1148,7 +1191,7 @@
 </file>
 
 <file path=word/numbering.xml><?xml version="1.0" encoding="utf-8"?>
-<w:numbering xmlns:wpc="http://schemas.microsoft.com/office/word/2010/wordprocessingCanvas" xmlns:cx="http://schemas.microsoft.com/office/drawing/2014/chartex" xmlns:mc="http://schemas.openxmlformats.org/markup-compatibility/2006" xmlns:o="urn:schemas-microsoft-com:office:office" xmlns:r="http://schemas.openxmlformats.org/officeDocument/2006/relationships" xmlns:m="http://schemas.openxmlformats.org/officeDocument/2006/math" xmlns:v="urn:schemas-microsoft-com:vml" xmlns:wp14="http://schemas.microsoft.com/office/word/2010/wordprocessingDrawing" xmlns:wp="http://schemas.openxmlformats.org/drawingml/2006/wordprocessingDrawing" xmlns:w10="urn:schemas-microsoft-com:office:word" xmlns:w="http://schemas.openxmlformats.org/wordprocessingml/2006/main" xmlns:w14="http://schemas.microsoft.com/office/word/2010/wordml" xmlns:w15="http://schemas.microsoft.com/office/word/2012/wordml" xmlns:w16se="http://schemas.microsoft.com/office/word/2015/wordml/symex" xmlns:wpg="http://schemas.microsoft.com/office/word/2010/wordprocessingGroup" xmlns:wpi="http://schemas.microsoft.com/office/word/2010/wordprocessingInk" xmlns:wne="http://schemas.microsoft.com/office/word/2006/wordml" xmlns:wps="http://schemas.microsoft.com/office/word/2010/wordprocessingShape" mc:Ignorable="w14 w15 w16se wp14">
+<w:numbering xmlns:wpc="http://schemas.microsoft.com/office/word/2010/wordprocessingCanvas" xmlns:cx="http://schemas.microsoft.com/office/drawing/2014/chartex" xmlns:cx1="http://schemas.microsoft.com/office/drawing/2015/9/8/chartex" xmlns:cx2="http://schemas.microsoft.com/office/drawing/2015/10/21/chartex" xmlns:cx3="http://schemas.microsoft.com/office/drawing/2016/5/9/chartex" xmlns:cx4="http://schemas.microsoft.com/office/drawing/2016/5/10/chartex" xmlns:cx5="http://schemas.microsoft.com/office/drawing/2016/5/11/chartex" xmlns:cx6="http://schemas.microsoft.com/office/drawing/2016/5/12/chartex" xmlns:cx7="http://schemas.microsoft.com/office/drawing/2016/5/13/chartex" xmlns:cx8="http://schemas.microsoft.com/office/drawing/2016/5/14/chartex" xmlns:mc="http://schemas.openxmlformats.org/markup-compatibility/2006" xmlns:aink="http://schemas.microsoft.com/office/drawing/2016/ink" xmlns:am3d="http://schemas.microsoft.com/office/drawing/2017/model3d" xmlns:o="urn:schemas-microsoft-com:office:office" xmlns:r="http://schemas.openxmlformats.org/officeDocument/2006/relationships" xmlns:m="http://schemas.openxmlformats.org/officeDocument/2006/math" xmlns:v="urn:schemas-microsoft-com:vml" xmlns:wp14="http://schemas.microsoft.com/office/word/2010/wordprocessingDrawing" xmlns:wp="http://schemas.openxmlformats.org/drawingml/2006/wordprocessingDrawing" xmlns:w10="urn:schemas-microsoft-com:office:word" xmlns:w="http://schemas.openxmlformats.org/wordprocessingml/2006/main" xmlns:w14="http://schemas.microsoft.com/office/word/2010/wordml" xmlns:w15="http://schemas.microsoft.com/office/word/2012/wordml" xmlns:w16cex="http://schemas.microsoft.com/office/word/2018/wordml/cex" xmlns:w16cid="http://schemas.microsoft.com/office/word/2016/wordml/cid" xmlns:w16="http://schemas.microsoft.com/office/word/2018/wordml" xmlns:w16sdtdh="http://schemas.microsoft.com/office/word/2020/wordml/sdtdatahash" xmlns:w16se="http://schemas.microsoft.com/office/word/2015/wordml/symex" xmlns:wpg="http://schemas.microsoft.com/office/word/2010/wordprocessingGroup" xmlns:wpi="http://schemas.microsoft.com/office/word/2010/wordprocessingInk" xmlns:wne="http://schemas.microsoft.com/office/word/2006/wordml" xmlns:wps="http://schemas.microsoft.com/office/word/2010/wordprocessingShape" mc:Ignorable="w14 w15 w16se w16cid w16 w16cex w16sdtdh wp14">
   <w:abstractNum w:abstractNumId="0" w15:restartNumberingAfterBreak="0">
     <w:nsid w:val="1BA23B15"/>
     <w:multiLevelType w:val="hybridMultilevel"/>
@@ -1268,7 +1311,7 @@
 </file>
 
 <file path=word/styles.xml><?xml version="1.0" encoding="utf-8"?>
-<w:styles xmlns:mc="http://schemas.openxmlformats.org/markup-compatibility/2006" xmlns:r="http://schemas.openxmlformats.org/officeDocument/2006/relationships" xmlns:w="http://schemas.openxmlformats.org/wordprocessingml/2006/main" xmlns:w14="http://schemas.microsoft.com/office/word/2010/wordml" xmlns:w15="http://schemas.microsoft.com/office/word/2012/wordml" xmlns:w16se="http://schemas.microsoft.com/office/word/2015/wordml/symex" mc:Ignorable="w14 w15 w16se">
+<w:styles xmlns:mc="http://schemas.openxmlformats.org/markup-compatibility/2006" xmlns:r="http://schemas.openxmlformats.org/officeDocument/2006/relationships" xmlns:w="http://schemas.openxmlformats.org/wordprocessingml/2006/main" xmlns:w14="http://schemas.microsoft.com/office/word/2010/wordml" xmlns:w15="http://schemas.microsoft.com/office/word/2012/wordml" xmlns:w16cex="http://schemas.microsoft.com/office/word/2018/wordml/cex" xmlns:w16cid="http://schemas.microsoft.com/office/word/2016/wordml/cid" xmlns:w16="http://schemas.microsoft.com/office/word/2018/wordml" xmlns:w16sdtdh="http://schemas.microsoft.com/office/word/2020/wordml/sdtdatahash" xmlns:w16se="http://schemas.microsoft.com/office/word/2015/wordml/symex" mc:Ignorable="w14 w15 w16se w16cid w16 w16cex w16sdtdh">
   <w:docDefaults>
     <w:rPrDefault>
       <w:rPr>
@@ -1284,7 +1327,7 @@
       </w:pPr>
     </w:pPrDefault>
   </w:docDefaults>
-  <w:latentStyles w:defLockedState="0" w:defUIPriority="99" w:defSemiHidden="0" w:defUnhideWhenUsed="0" w:defQFormat="0" w:count="371">
+  <w:latentStyles w:defLockedState="0" w:defUIPriority="99" w:defSemiHidden="0" w:defUnhideWhenUsed="0" w:defQFormat="0" w:count="376">
     <w:lsdException w:name="Normal" w:uiPriority="0" w:qFormat="1"/>
     <w:lsdException w:name="heading 1" w:uiPriority="9" w:qFormat="1"/>
     <w:lsdException w:name="heading 2" w:semiHidden="1" w:uiPriority="9" w:unhideWhenUsed="1" w:qFormat="1"/>
@@ -1390,7 +1433,6 @@
     <w:lsdException w:name="HTML Sample" w:semiHidden="1" w:unhideWhenUsed="1"/>
     <w:lsdException w:name="HTML Typewriter" w:semiHidden="1" w:unhideWhenUsed="1"/>
     <w:lsdException w:name="HTML Variable" w:semiHidden="1" w:unhideWhenUsed="1"/>
-    <w:lsdException w:name="Normal Table" w:semiHidden="1" w:unhideWhenUsed="1"/>
     <w:lsdException w:name="annotation subject" w:semiHidden="1" w:unhideWhenUsed="1"/>
     <w:lsdException w:name="No List" w:semiHidden="1" w:unhideWhenUsed="1"/>
     <w:lsdException w:name="Outline List 1" w:semiHidden="1" w:unhideWhenUsed="1"/>
@@ -1433,11 +1475,8 @@
     <w:lsdException w:name="Table Contemporary" w:semiHidden="1" w:unhideWhenUsed="1"/>
     <w:lsdException w:name="Table Elegant" w:semiHidden="1" w:unhideWhenUsed="1"/>
     <w:lsdException w:name="Table Professional" w:semiHidden="1" w:unhideWhenUsed="1"/>
-    <w:lsdException w:name="Table Subtle 1" w:semiHidden="1" w:unhideWhenUsed="1"/>
     <w:lsdException w:name="Table Subtle 2" w:semiHidden="1" w:unhideWhenUsed="1"/>
     <w:lsdException w:name="Table Web 1" w:semiHidden="1" w:unhideWhenUsed="1"/>
-    <w:lsdException w:name="Table Web 2" w:semiHidden="1" w:unhideWhenUsed="1"/>
-    <w:lsdException w:name="Table Web 3" w:semiHidden="1" w:unhideWhenUsed="1"/>
     <w:lsdException w:name="Balloon Text" w:semiHidden="1" w:unhideWhenUsed="1"/>
     <w:lsdException w:name="Table Grid" w:uiPriority="39"/>
     <w:lsdException w:name="Table Theme" w:semiHidden="1" w:unhideWhenUsed="1"/>
@@ -1656,6 +1695,11 @@
     <w:lsdException w:name="List Table 5 Dark Accent 6" w:uiPriority="50"/>
     <w:lsdException w:name="List Table 6 Colorful Accent 6" w:uiPriority="51"/>
     <w:lsdException w:name="List Table 7 Colorful Accent 6" w:uiPriority="52"/>
+    <w:lsdException w:name="Mention" w:semiHidden="1" w:unhideWhenUsed="1"/>
+    <w:lsdException w:name="Smart Hyperlink" w:semiHidden="1" w:unhideWhenUsed="1"/>
+    <w:lsdException w:name="Hashtag" w:semiHidden="1" w:unhideWhenUsed="1"/>
+    <w:lsdException w:name="Unresolved Mention" w:semiHidden="1" w:unhideWhenUsed="1"/>
+    <w:lsdException w:name="Smart Link" w:semiHidden="1" w:unhideWhenUsed="1"/>
   </w:latentStyles>
   <w:style w:type="paragraph" w:default="1" w:styleId="Normal">
     <w:name w:val="Normal"/>
@@ -1733,6 +1777,18 @@
       <w:ind w:left="720"/>
       <w:contextualSpacing/>
     </w:pPr>
+  </w:style>
+  <w:style w:type="character" w:styleId="zmlenmeyenBahsetme">
+    <w:name w:val="Unresolved Mention"/>
+    <w:basedOn w:val="VarsaylanParagrafYazTipi"/>
+    <w:uiPriority w:val="99"/>
+    <w:semiHidden/>
+    <w:unhideWhenUsed/>
+    <w:rsid w:val="00785A3A"/>
+    <w:rPr>
+      <w:color w:val="605E5C"/>
+      <w:shd w:val="clear" w:color="auto" w:fill="E1DFDD"/>
+    </w:rPr>
   </w:style>
 </w:styles>
 </file>

</xml_diff>

<commit_message>
Transition time functions siteleri eklendi
</commit_message>
<xml_diff>
--- a/html-css notlar.docx
+++ b/html-css notlar.docx
@@ -1176,6 +1176,137 @@
       <w:proofErr w:type="spellEnd"/>
       <w:r>
         <w:t xml:space="preserve"> basınca sonraki seçimin aynısını yine seçiyor.</w:t>
+      </w:r>
+    </w:p>
+    <w:p/>
+    <w:p>
+      <w:pPr>
+        <w:rPr>
+          <w:rStyle w:val="Kpr"/>
+        </w:rPr>
+      </w:pPr>
+      <w:hyperlink r:id="rId23" w:history="1">
+        <w:proofErr w:type="spellStart"/>
+        <w:r>
+          <w:rPr>
+            <w:rStyle w:val="Kpr"/>
+          </w:rPr>
+          <w:t>Easing</w:t>
+        </w:r>
+        <w:proofErr w:type="spellEnd"/>
+        <w:r>
+          <w:rPr>
+            <w:rStyle w:val="Kpr"/>
+          </w:rPr>
+          <w:t xml:space="preserve"> </w:t>
+        </w:r>
+        <w:proofErr w:type="spellStart"/>
+        <w:r>
+          <w:rPr>
+            <w:rStyle w:val="Kpr"/>
+          </w:rPr>
+          <w:t>Functions</w:t>
+        </w:r>
+        <w:proofErr w:type="spellEnd"/>
+        <w:r>
+          <w:rPr>
+            <w:rStyle w:val="Kpr"/>
+          </w:rPr>
+          <w:t xml:space="preserve"> </w:t>
+        </w:r>
+        <w:proofErr w:type="spellStart"/>
+        <w:r>
+          <w:rPr>
+            <w:rStyle w:val="Kpr"/>
+          </w:rPr>
+          <w:t>Cheat</w:t>
+        </w:r>
+        <w:proofErr w:type="spellEnd"/>
+        <w:r>
+          <w:rPr>
+            <w:rStyle w:val="Kpr"/>
+          </w:rPr>
+          <w:t xml:space="preserve"> </w:t>
+        </w:r>
+        <w:proofErr w:type="spellStart"/>
+        <w:r>
+          <w:rPr>
+            <w:rStyle w:val="Kpr"/>
+          </w:rPr>
+          <w:t>Sheet</w:t>
+        </w:r>
+        <w:proofErr w:type="spellEnd"/>
+        <w:r>
+          <w:rPr>
+            <w:rStyle w:val="Kpr"/>
+          </w:rPr>
+          <w:t xml:space="preserve"> (easings.net)</w:t>
+        </w:r>
+      </w:hyperlink>
+    </w:p>
+    <w:p>
+      <w:hyperlink r:id="rId24" w:anchor=".17,.67,.83,.67" w:history="1">
+        <w:proofErr w:type="spellStart"/>
+        <w:r>
+          <w:rPr>
+            <w:rStyle w:val="Kpr"/>
+          </w:rPr>
+          <w:t>cubic-bezier</w:t>
+        </w:r>
+        <w:proofErr w:type="spellEnd"/>
+        <w:r>
+          <w:rPr>
+            <w:rStyle w:val="Kpr"/>
+          </w:rPr>
+          <w:t xml:space="preserve">(.17,.67,.83,.67) </w:t>
+        </w:r>
+        <w:r>
+          <w:rPr>
+            <w:rStyle w:val="Kpr"/>
+            <w:rFonts w:ascii="Segoe UI Symbol" w:hAnsi="Segoe UI Symbol" w:cs="Segoe UI Symbol"/>
+          </w:rPr>
+          <w:t>✿</w:t>
+        </w:r>
+        <w:r>
+          <w:rPr>
+            <w:rStyle w:val="Kpr"/>
+          </w:rPr>
+          <w:t xml:space="preserve"> cubic-bezier.com</w:t>
+        </w:r>
+      </w:hyperlink>
+    </w:p>
+    <w:p>
+      <w:proofErr w:type="spellStart"/>
+      <w:r>
+        <w:t>Transition</w:t>
+      </w:r>
+      <w:proofErr w:type="spellEnd"/>
+      <w:r>
+        <w:t xml:space="preserve"> </w:t>
+      </w:r>
+      <w:proofErr w:type="spellStart"/>
+      <w:r>
+        <w:t>property’nin</w:t>
+      </w:r>
+      <w:proofErr w:type="spellEnd"/>
+      <w:r>
+        <w:t xml:space="preserve"> </w:t>
+      </w:r>
+      <w:proofErr w:type="spellStart"/>
+      <w:r>
+        <w:t>timing</w:t>
+      </w:r>
+      <w:proofErr w:type="spellEnd"/>
+      <w:r>
+        <w:t xml:space="preserve"> </w:t>
+      </w:r>
+      <w:proofErr w:type="spellStart"/>
+      <w:r>
+        <w:t>functions</w:t>
+      </w:r>
+      <w:proofErr w:type="spellEnd"/>
+      <w:r>
+        <w:t xml:space="preserve"> için..</w:t>
       </w:r>
     </w:p>
     <w:p/>
@@ -1433,6 +1564,7 @@
     <w:lsdException w:name="HTML Sample" w:semiHidden="1" w:unhideWhenUsed="1"/>
     <w:lsdException w:name="HTML Typewriter" w:semiHidden="1" w:unhideWhenUsed="1"/>
     <w:lsdException w:name="HTML Variable" w:semiHidden="1" w:unhideWhenUsed="1"/>
+    <w:lsdException w:name="Normal Table" w:semiHidden="1" w:unhideWhenUsed="1"/>
     <w:lsdException w:name="annotation subject" w:semiHidden="1" w:unhideWhenUsed="1"/>
     <w:lsdException w:name="No List" w:semiHidden="1" w:unhideWhenUsed="1"/>
     <w:lsdException w:name="Outline List 1" w:semiHidden="1" w:unhideWhenUsed="1"/>
@@ -1475,8 +1607,11 @@
     <w:lsdException w:name="Table Contemporary" w:semiHidden="1" w:unhideWhenUsed="1"/>
     <w:lsdException w:name="Table Elegant" w:semiHidden="1" w:unhideWhenUsed="1"/>
     <w:lsdException w:name="Table Professional" w:semiHidden="1" w:unhideWhenUsed="1"/>
+    <w:lsdException w:name="Table Subtle 1" w:semiHidden="1" w:unhideWhenUsed="1"/>
     <w:lsdException w:name="Table Subtle 2" w:semiHidden="1" w:unhideWhenUsed="1"/>
     <w:lsdException w:name="Table Web 1" w:semiHidden="1" w:unhideWhenUsed="1"/>
+    <w:lsdException w:name="Table Web 2" w:semiHidden="1" w:unhideWhenUsed="1"/>
+    <w:lsdException w:name="Table Web 3" w:semiHidden="1" w:unhideWhenUsed="1"/>
     <w:lsdException w:name="Balloon Text" w:semiHidden="1" w:unhideWhenUsed="1"/>
     <w:lsdException w:name="Table Grid" w:uiPriority="39"/>
     <w:lsdException w:name="Table Theme" w:semiHidden="1" w:unhideWhenUsed="1"/>

</xml_diff>

<commit_message>
trillo project autoprefixer added
</commit_message>
<xml_diff>
--- a/html-css notlar.docx
+++ b/html-css notlar.docx
@@ -1,6 +1,6 @@
 
 <file path=word/document.xml><?xml version="1.0" encoding="utf-8"?>
-<w:document xmlns:wpc="http://schemas.microsoft.com/office/word/2010/wordprocessingCanvas" xmlns:cx="http://schemas.microsoft.com/office/drawing/2014/chartex" xmlns:mc="http://schemas.openxmlformats.org/markup-compatibility/2006" xmlns:o="urn:schemas-microsoft-com:office:office" xmlns:r="http://schemas.openxmlformats.org/officeDocument/2006/relationships" xmlns:m="http://schemas.openxmlformats.org/officeDocument/2006/math" xmlns:v="urn:schemas-microsoft-com:vml" xmlns:wp14="http://schemas.microsoft.com/office/word/2010/wordprocessingDrawing" xmlns:wp="http://schemas.openxmlformats.org/drawingml/2006/wordprocessingDrawing" xmlns:w10="urn:schemas-microsoft-com:office:word" xmlns:w="http://schemas.openxmlformats.org/wordprocessingml/2006/main" xmlns:w14="http://schemas.microsoft.com/office/word/2010/wordml" xmlns:w15="http://schemas.microsoft.com/office/word/2012/wordml" xmlns:w16se="http://schemas.microsoft.com/office/word/2015/wordml/symex" xmlns:wpg="http://schemas.microsoft.com/office/word/2010/wordprocessingGroup" xmlns:wpi="http://schemas.microsoft.com/office/word/2010/wordprocessingInk" xmlns:wne="http://schemas.microsoft.com/office/word/2006/wordml" xmlns:wps="http://schemas.microsoft.com/office/word/2010/wordprocessingShape" mc:Ignorable="w14 w15 w16se wp14">
+<w:document xmlns:wpc="http://schemas.microsoft.com/office/word/2010/wordprocessingCanvas" xmlns:cx="http://schemas.microsoft.com/office/drawing/2014/chartex" xmlns:cx1="http://schemas.microsoft.com/office/drawing/2015/9/8/chartex" xmlns:cx2="http://schemas.microsoft.com/office/drawing/2015/10/21/chartex" xmlns:cx3="http://schemas.microsoft.com/office/drawing/2016/5/9/chartex" xmlns:cx4="http://schemas.microsoft.com/office/drawing/2016/5/10/chartex" xmlns:cx5="http://schemas.microsoft.com/office/drawing/2016/5/11/chartex" xmlns:cx6="http://schemas.microsoft.com/office/drawing/2016/5/12/chartex" xmlns:cx7="http://schemas.microsoft.com/office/drawing/2016/5/13/chartex" xmlns:cx8="http://schemas.microsoft.com/office/drawing/2016/5/14/chartex" xmlns:mc="http://schemas.openxmlformats.org/markup-compatibility/2006" xmlns:aink="http://schemas.microsoft.com/office/drawing/2016/ink" xmlns:am3d="http://schemas.microsoft.com/office/drawing/2017/model3d" xmlns:o="urn:schemas-microsoft-com:office:office" xmlns:r="http://schemas.openxmlformats.org/officeDocument/2006/relationships" xmlns:m="http://schemas.openxmlformats.org/officeDocument/2006/math" xmlns:v="urn:schemas-microsoft-com:vml" xmlns:wp14="http://schemas.microsoft.com/office/word/2010/wordprocessingDrawing" xmlns:wp="http://schemas.openxmlformats.org/drawingml/2006/wordprocessingDrawing" xmlns:w10="urn:schemas-microsoft-com:office:word" xmlns:w="http://schemas.openxmlformats.org/wordprocessingml/2006/main" xmlns:w14="http://schemas.microsoft.com/office/word/2010/wordml" xmlns:w15="http://schemas.microsoft.com/office/word/2012/wordml" xmlns:w16cex="http://schemas.microsoft.com/office/word/2018/wordml/cex" xmlns:w16cid="http://schemas.microsoft.com/office/word/2016/wordml/cid" xmlns:w16="http://schemas.microsoft.com/office/word/2018/wordml" xmlns:w16sdtdh="http://schemas.microsoft.com/office/word/2020/wordml/sdtdatahash" xmlns:w16se="http://schemas.microsoft.com/office/word/2015/wordml/symex" xmlns:wpg="http://schemas.microsoft.com/office/word/2010/wordprocessingGroup" xmlns:wpi="http://schemas.microsoft.com/office/word/2010/wordprocessingInk" xmlns:wne="http://schemas.microsoft.com/office/word/2006/wordml" xmlns:wps="http://schemas.microsoft.com/office/word/2010/wordprocessingShape" mc:Ignorable="w14 w15 w16se w16cid w16 w16cex w16sdtdh wp14">
   <w:body>
     <w:p>
       <w:r>
@@ -63,14 +63,9 @@
     </w:p>
     <w:p>
       <w:r>
-        <w:t>H1</w:t>
-      </w:r>
-      <w:proofErr w:type="gramStart"/>
-      <w:r>
-        <w:t>::</w:t>
-      </w:r>
-      <w:proofErr w:type="spellStart"/>
-      <w:proofErr w:type="gramEnd"/>
+        <w:t>H1::</w:t>
+      </w:r>
+      <w:proofErr w:type="spellStart"/>
       <w:r>
         <w:t>first-letter</w:t>
       </w:r>
@@ -80,52 +75,30 @@
       </w:r>
     </w:p>
     <w:p>
-      <w:proofErr w:type="gramStart"/>
       <w:r>
         <w:t>}</w:t>
       </w:r>
-      <w:proofErr w:type="gramEnd"/>
-    </w:p>
-    <w:p>
-      <w:r>
-        <w:t>P</w:t>
-      </w:r>
-      <w:proofErr w:type="gramStart"/>
-      <w:r>
-        <w:t>::</w:t>
-      </w:r>
-      <w:proofErr w:type="gramEnd"/>
-      <w:r>
-        <w:t>first-line{</w:t>
-      </w:r>
-    </w:p>
-    <w:p>
-      <w:proofErr w:type="gramStart"/>
+    </w:p>
+    <w:p>
+      <w:r>
+        <w:t>P::first-line{</w:t>
+      </w:r>
+    </w:p>
+    <w:p>
       <w:r>
         <w:t>}</w:t>
       </w:r>
-      <w:proofErr w:type="gramEnd"/>
-    </w:p>
-    <w:p/>
-    <w:p>
-      <w:r>
-        <w:t>H3 + p</w:t>
-      </w:r>
-      <w:proofErr w:type="gramStart"/>
-      <w:r>
-        <w:t>::</w:t>
-      </w:r>
-      <w:proofErr w:type="gramEnd"/>
-      <w:r>
-        <w:t>first-line{</w:t>
-      </w:r>
-    </w:p>
-    <w:p>
-      <w:proofErr w:type="gramStart"/>
+    </w:p>
+    <w:p/>
+    <w:p>
+      <w:r>
+        <w:t>H3 + p::first-line{</w:t>
+      </w:r>
+    </w:p>
+    <w:p>
       <w:r>
         <w:t>}</w:t>
       </w:r>
-      <w:proofErr w:type="gramEnd"/>
     </w:p>
     <w:p>
       <w:r>
@@ -156,14 +129,9 @@
     <w:p/>
     <w:p>
       <w:r>
-        <w:t>H1</w:t>
-      </w:r>
-      <w:proofErr w:type="gramStart"/>
-      <w:r>
-        <w:t>::</w:t>
-      </w:r>
-      <w:proofErr w:type="spellStart"/>
-      <w:proofErr w:type="gramEnd"/>
+        <w:t>H1::</w:t>
+      </w:r>
+      <w:proofErr w:type="spellStart"/>
       <w:r>
         <w:t>after</w:t>
       </w:r>
@@ -214,11 +182,9 @@
       </w:r>
     </w:p>
     <w:p>
-      <w:proofErr w:type="gramStart"/>
       <w:r>
         <w:t>}</w:t>
       </w:r>
-      <w:proofErr w:type="gramEnd"/>
     </w:p>
     <w:p>
       <w:r>
@@ -415,13 +381,8 @@
       </w:r>
     </w:p>
     <w:p>
-      <w:proofErr w:type="gramStart"/>
-      <w:r>
-        <w:t>a</w:t>
-      </w:r>
-      <w:proofErr w:type="gramEnd"/>
-      <w:r>
-        <w:t xml:space="preserve">:link </w:t>
+      <w:r>
+        <w:t xml:space="preserve">a:link </w:t>
       </w:r>
       <w:r>
         <w:t xml:space="preserve">– </w:t>
@@ -460,13 +421,8 @@
       </w:r>
     </w:p>
     <w:p>
-      <w:proofErr w:type="gramStart"/>
-      <w:r>
-        <w:t>a</w:t>
-      </w:r>
-      <w:proofErr w:type="gramEnd"/>
-      <w:r>
-        <w:t xml:space="preserve">:visited </w:t>
+      <w:r>
+        <w:t xml:space="preserve">a:visited </w:t>
       </w:r>
       <w:r>
         <w:t>daha önce ziyaret edilmiş bir link olursa farklı renklendirmek için</w:t>
@@ -490,23 +446,13 @@
       </w:r>
       <w:proofErr w:type="spellEnd"/>
       <w:r>
-        <w:t xml:space="preserve"> Mouse ile üzerine gelince</w:t>
-      </w:r>
-      <w:proofErr w:type="gramStart"/>
-      <w:r>
-        <w:t>..</w:t>
-      </w:r>
-      <w:proofErr w:type="gramEnd"/>
-    </w:p>
-    <w:p>
-      <w:r>
-        <w:t>a:active üzerine tıklandığında</w:t>
-      </w:r>
-      <w:proofErr w:type="gramStart"/>
-      <w:r>
-        <w:t>..</w:t>
-      </w:r>
-      <w:proofErr w:type="gramEnd"/>
+        <w:t xml:space="preserve"> Mouse ile üzerine gelince..</w:t>
+      </w:r>
+    </w:p>
+    <w:p>
+      <w:r>
+        <w:t>a:active üzerine tıklandığında..</w:t>
+      </w:r>
     </w:p>
     <w:p/>
     <w:p>
@@ -861,21 +807,7 @@
           <w:rPr>
             <w:rStyle w:val="Kpr"/>
           </w:rPr>
-          <w:t xml:space="preserve"> (</w:t>
-        </w:r>
-        <w:proofErr w:type="gramStart"/>
-        <w:r>
-          <w:rPr>
-            <w:rStyle w:val="Kpr"/>
-          </w:rPr>
-          <w:t>coverr.co</w:t>
-        </w:r>
-        <w:proofErr w:type="gramEnd"/>
-        <w:r>
-          <w:rPr>
-            <w:rStyle w:val="Kpr"/>
-          </w:rPr>
-          <w:t>)</w:t>
+          <w:t xml:space="preserve"> (coverr.co)</w:t>
         </w:r>
       </w:hyperlink>
     </w:p>
@@ -897,13 +829,8 @@
       </w:r>
       <w:proofErr w:type="spellEnd"/>
       <w:r>
-        <w:t xml:space="preserve"> alt ile birlikte seçim yapıldığında toplu kopyalama ve yapıştırma işlemi yapılabiliyor.  74. Ders </w:t>
-      </w:r>
-      <w:proofErr w:type="gramStart"/>
-      <w:r>
-        <w:t>20:00</w:t>
-      </w:r>
-      <w:proofErr w:type="gramEnd"/>
+        <w:t xml:space="preserve"> alt ile birlikte seçim yapıldığında toplu kopyalama ve yapıştırma işlemi yapılabiliyor.  74. Ders 20:00</w:t>
+      </w:r>
     </w:p>
     <w:p/>
     <w:p>
@@ -1118,18 +1045,10 @@
       </w:r>
       <w:proofErr w:type="spellEnd"/>
       <w:r>
-        <w:t xml:space="preserve"> – güzel bir </w:t>
-      </w:r>
-      <w:proofErr w:type="gramStart"/>
-      <w:r>
-        <w:t>font</w:t>
-      </w:r>
-      <w:r>
-        <w:t xml:space="preserve">  daha</w:t>
-      </w:r>
-      <w:proofErr w:type="gramEnd"/>
-      <w:r>
-        <w:t xml:space="preserve"> yuvarlak</w:t>
+        <w:t xml:space="preserve"> – güzel bir font</w:t>
+      </w:r>
+      <w:r>
+        <w:t xml:space="preserve">  daha yuvarlak</w:t>
       </w:r>
     </w:p>
     <w:p/>
@@ -1143,15 +1062,7 @@
       </w:r>
       <w:proofErr w:type="spellEnd"/>
       <w:r>
-        <w:t xml:space="preserve"> + alt </w:t>
-      </w:r>
-      <w:proofErr w:type="gramStart"/>
-      <w:r>
-        <w:t>oku    satırı</w:t>
-      </w:r>
-      <w:proofErr w:type="gramEnd"/>
-      <w:r>
-        <w:t xml:space="preserve"> aşağıya kopyalar</w:t>
+        <w:t xml:space="preserve"> + alt oku    satırı aşağıya kopyalar</w:t>
       </w:r>
     </w:p>
     <w:p/>
@@ -1170,12 +1081,10 @@
     </w:p>
     <w:p>
       <w:proofErr w:type="spellStart"/>
-      <w:proofErr w:type="gramStart"/>
       <w:r>
         <w:t>Squoosh.app</w:t>
       </w:r>
       <w:proofErr w:type="spellEnd"/>
-      <w:proofErr w:type="gramEnd"/>
       <w:r>
         <w:t xml:space="preserve"> – fotoğraf boyutunu sıkıştırmak için</w:t>
       </w:r>
@@ -1211,13 +1120,8 @@
       </w:hyperlink>
     </w:p>
     <w:p>
-      <w:proofErr w:type="gramStart"/>
-      <w:r>
-        <w:t>web</w:t>
-      </w:r>
-      <w:proofErr w:type="gramEnd"/>
-      <w:r>
-        <w:t xml:space="preserve"> tasarımlar ile ilgili</w:t>
+      <w:r>
+        <w:t>web tasarımlar ile ilgili</w:t>
       </w:r>
       <w:r>
         <w:t>,</w:t>
@@ -1354,21 +1258,7 @@
           <w:rPr>
             <w:rStyle w:val="Kpr"/>
           </w:rPr>
-          <w:t>(.17</w:t>
-        </w:r>
-        <w:proofErr w:type="gramStart"/>
-        <w:r>
-          <w:rPr>
-            <w:rStyle w:val="Kpr"/>
-          </w:rPr>
-          <w:t>,.</w:t>
-        </w:r>
-        <w:proofErr w:type="gramEnd"/>
-        <w:r>
-          <w:rPr>
-            <w:rStyle w:val="Kpr"/>
-          </w:rPr>
-          <w:t xml:space="preserve">67,.83,.67) </w:t>
+          <w:t xml:space="preserve">(.17,.67,.83,.67) </w:t>
         </w:r>
         <w:r>
           <w:rPr>
@@ -1416,13 +1306,8 @@
       </w:r>
       <w:proofErr w:type="spellEnd"/>
       <w:r>
-        <w:t xml:space="preserve"> için</w:t>
-      </w:r>
-      <w:proofErr w:type="gramStart"/>
-      <w:r>
-        <w:t>..</w:t>
-      </w:r>
-      <w:proofErr w:type="gramEnd"/>
+        <w:t xml:space="preserve"> için..</w:t>
+      </w:r>
     </w:p>
     <w:p/>
     <w:p>
@@ -1449,38 +1334,49 @@
       </w:hyperlink>
     </w:p>
     <w:p>
-      <w:proofErr w:type="gramStart"/>
-      <w:r>
-        <w:t>adresine</w:t>
-      </w:r>
-      <w:proofErr w:type="gramEnd"/>
+      <w:r>
+        <w:t xml:space="preserve">adresine </w:t>
+      </w:r>
+      <w:proofErr w:type="spellStart"/>
+      <w:r>
+        <w:t>url’sini</w:t>
+      </w:r>
+      <w:proofErr w:type="spellEnd"/>
+      <w:r>
+        <w:t xml:space="preserve"> girerek bakabilirsin</w:t>
+      </w:r>
+    </w:p>
+    <w:p/>
+    <w:p>
+      <w:hyperlink r:id="rId26" w:history="1">
+        <w:r>
+          <w:rPr>
+            <w:rStyle w:val="Kpr"/>
+          </w:rPr>
+          <w:t>www.canIuse.com</w:t>
+        </w:r>
+      </w:hyperlink>
+    </w:p>
+    <w:p>
+      <w:proofErr w:type="spellStart"/>
+      <w:r>
+        <w:t>Always</w:t>
+      </w:r>
+      <w:proofErr w:type="spellEnd"/>
       <w:r>
         <w:t xml:space="preserve"> </w:t>
       </w:r>
       <w:proofErr w:type="spellStart"/>
       <w:r>
-        <w:t>url’sini</w:t>
-      </w:r>
-      <w:proofErr w:type="spellEnd"/>
-      <w:r>
-        <w:t xml:space="preserve"> girerek bakabilirsin</w:t>
-      </w:r>
-    </w:p>
-    <w:p/>
-    <w:p>
-      <w:hyperlink r:id="rId26" w:history="1">
-        <w:r>
-          <w:rPr>
-            <w:rStyle w:val="Kpr"/>
-          </w:rPr>
-          <w:t>www.canIuse.com</w:t>
-        </w:r>
-      </w:hyperlink>
-    </w:p>
-    <w:p>
-      <w:proofErr w:type="spellStart"/>
-      <w:r>
-        <w:t>Always</w:t>
+        <w:t>check</w:t>
+      </w:r>
+      <w:proofErr w:type="spellEnd"/>
+      <w:r>
+        <w:t xml:space="preserve"> canIuse.com </w:t>
+      </w:r>
+      <w:proofErr w:type="spellStart"/>
+      <w:r>
+        <w:t>before</w:t>
       </w:r>
       <w:proofErr w:type="spellEnd"/>
       <w:r>
@@ -1488,15 +1384,15 @@
       </w:r>
       <w:proofErr w:type="spellStart"/>
       <w:r>
-        <w:t>check</w:t>
-      </w:r>
-      <w:proofErr w:type="spellEnd"/>
-      <w:r>
-        <w:t xml:space="preserve"> canIuse.com </w:t>
-      </w:r>
-      <w:proofErr w:type="spellStart"/>
-      <w:r>
-        <w:t>before</w:t>
+        <w:t>using</w:t>
+      </w:r>
+      <w:proofErr w:type="spellEnd"/>
+      <w:r>
+        <w:t xml:space="preserve"> a modern </w:t>
+      </w:r>
+      <w:proofErr w:type="spellStart"/>
+      <w:r>
+        <w:t>css</w:t>
       </w:r>
       <w:proofErr w:type="spellEnd"/>
       <w:r>
@@ -1504,22 +1400,6 @@
       </w:r>
       <w:proofErr w:type="spellStart"/>
       <w:r>
-        <w:t>using</w:t>
-      </w:r>
-      <w:proofErr w:type="spellEnd"/>
-      <w:r>
-        <w:t xml:space="preserve"> a modern </w:t>
-      </w:r>
-      <w:proofErr w:type="spellStart"/>
-      <w:r>
-        <w:t>css</w:t>
-      </w:r>
-      <w:proofErr w:type="spellEnd"/>
-      <w:r>
-        <w:t xml:space="preserve"> </w:t>
-      </w:r>
-      <w:proofErr w:type="spellStart"/>
-      <w:r>
         <w:t>property</w:t>
       </w:r>
       <w:proofErr w:type="spellEnd"/>
@@ -1534,8 +1414,140 @@
     </w:p>
     <w:p/>
     <w:p>
-      <w:bookmarkStart w:id="0" w:name="_GoBack"/>
-      <w:bookmarkEnd w:id="0"/>
+      <w:r>
+        <w:t>FLEXBOX</w:t>
+      </w:r>
+    </w:p>
+    <w:p>
+      <w:proofErr w:type="spellStart"/>
+      <w:r>
+        <w:t>Display</w:t>
+      </w:r>
+      <w:proofErr w:type="spellEnd"/>
+      <w:r>
+        <w:t xml:space="preserve">: </w:t>
+      </w:r>
+      <w:proofErr w:type="spellStart"/>
+      <w:r>
+        <w:t>flexbox</w:t>
+      </w:r>
+      <w:proofErr w:type="spellEnd"/>
+      <w:r>
+        <w:t xml:space="preserve"> -&gt; </w:t>
+      </w:r>
+      <w:proofErr w:type="spellStart"/>
+      <w:r>
+        <w:rPr>
+          <w:b/>
+          <w:bCs/>
+          <w:sz w:val="28"/>
+          <w:szCs w:val="28"/>
+        </w:rPr>
+        <w:t>align-items</w:t>
+      </w:r>
+      <w:proofErr w:type="spellEnd"/>
+      <w:r>
+        <w:rPr>
+          <w:b/>
+          <w:bCs/>
+          <w:sz w:val="28"/>
+          <w:szCs w:val="28"/>
+        </w:rPr>
+        <w:t xml:space="preserve">: </w:t>
+      </w:r>
+      <w:proofErr w:type="spellStart"/>
+      <w:r>
+        <w:rPr>
+          <w:b/>
+          <w:bCs/>
+          <w:sz w:val="28"/>
+          <w:szCs w:val="28"/>
+        </w:rPr>
+        <w:t>baseline</w:t>
+      </w:r>
+      <w:proofErr w:type="spellEnd"/>
+      <w:r>
+        <w:t xml:space="preserve"> --- hücre yüksekliği font </w:t>
+      </w:r>
+      <w:proofErr w:type="spellStart"/>
+      <w:r>
+        <w:t>size’a</w:t>
+      </w:r>
+      <w:proofErr w:type="spellEnd"/>
+      <w:r>
+        <w:t xml:space="preserve"> göre ayarlanıyor.</w:t>
+      </w:r>
+      <w:r>
+        <w:t xml:space="preserve"> Yazıların alt kısmı hizalanıyor. </w:t>
+      </w:r>
+    </w:p>
+    <w:p>
+      <w:r>
+        <w:rPr>
+          <w:b/>
+          <w:bCs/>
+        </w:rPr>
+        <w:t xml:space="preserve">Flex-basis:20%; </w:t>
+      </w:r>
+      <w:r>
+        <w:rPr>
+          <w:b/>
+          <w:bCs/>
+        </w:rPr>
+        <w:t xml:space="preserve">-- </w:t>
+      </w:r>
+      <w:r>
+        <w:t>bir elementin genişliğini ayarlıyor</w:t>
+      </w:r>
+    </w:p>
+    <w:p>
+      <w:proofErr w:type="spellStart"/>
+      <w:r>
+        <w:t>Flex</w:t>
+      </w:r>
+      <w:proofErr w:type="spellEnd"/>
+      <w:r>
+        <w:t xml:space="preserve">: 0 </w:t>
+      </w:r>
+      <w:r>
+        <w:t>1</w:t>
+      </w:r>
+      <w:r>
+        <w:t xml:space="preserve"> 300px: </w:t>
+      </w:r>
+      <w:proofErr w:type="spellStart"/>
+      <w:r>
+        <w:t>flex-grow</w:t>
+      </w:r>
+      <w:proofErr w:type="spellEnd"/>
+      <w:r>
+        <w:t xml:space="preserve"> – </w:t>
+      </w:r>
+      <w:proofErr w:type="spellStart"/>
+      <w:r>
+        <w:t>flex-shrink</w:t>
+      </w:r>
+      <w:proofErr w:type="spellEnd"/>
+      <w:r>
+        <w:t xml:space="preserve"> – </w:t>
+      </w:r>
+      <w:proofErr w:type="spellStart"/>
+      <w:r>
+        <w:t>flex-basis</w:t>
+      </w:r>
+      <w:proofErr w:type="spellEnd"/>
+    </w:p>
+    <w:p/>
+    <w:p/>
+    <w:p/>
+    <w:p/>
+    <w:p>
+      <w:pPr>
+        <w:rPr>
+          <w:b/>
+          <w:bCs/>
+        </w:rPr>
+      </w:pPr>
     </w:p>
     <w:sectPr>
       <w:pgSz w:w="11906" w:h="16838"/>
@@ -1548,7 +1560,7 @@
 </file>
 
 <file path=word/numbering.xml><?xml version="1.0" encoding="utf-8"?>
-<w:numbering xmlns:wpc="http://schemas.microsoft.com/office/word/2010/wordprocessingCanvas" xmlns:cx="http://schemas.microsoft.com/office/drawing/2014/chartex" xmlns:mc="http://schemas.openxmlformats.org/markup-compatibility/2006" xmlns:o="urn:schemas-microsoft-com:office:office" xmlns:r="http://schemas.openxmlformats.org/officeDocument/2006/relationships" xmlns:m="http://schemas.openxmlformats.org/officeDocument/2006/math" xmlns:v="urn:schemas-microsoft-com:vml" xmlns:wp14="http://schemas.microsoft.com/office/word/2010/wordprocessingDrawing" xmlns:wp="http://schemas.openxmlformats.org/drawingml/2006/wordprocessingDrawing" xmlns:w10="urn:schemas-microsoft-com:office:word" xmlns:w="http://schemas.openxmlformats.org/wordprocessingml/2006/main" xmlns:w14="http://schemas.microsoft.com/office/word/2010/wordml" xmlns:w15="http://schemas.microsoft.com/office/word/2012/wordml" xmlns:w16se="http://schemas.microsoft.com/office/word/2015/wordml/symex" xmlns:wpg="http://schemas.microsoft.com/office/word/2010/wordprocessingGroup" xmlns:wpi="http://schemas.microsoft.com/office/word/2010/wordprocessingInk" xmlns:wne="http://schemas.microsoft.com/office/word/2006/wordml" xmlns:wps="http://schemas.microsoft.com/office/word/2010/wordprocessingShape" mc:Ignorable="w14 w15 w16se wp14">
+<w:numbering xmlns:wpc="http://schemas.microsoft.com/office/word/2010/wordprocessingCanvas" xmlns:cx="http://schemas.microsoft.com/office/drawing/2014/chartex" xmlns:cx1="http://schemas.microsoft.com/office/drawing/2015/9/8/chartex" xmlns:cx2="http://schemas.microsoft.com/office/drawing/2015/10/21/chartex" xmlns:cx3="http://schemas.microsoft.com/office/drawing/2016/5/9/chartex" xmlns:cx4="http://schemas.microsoft.com/office/drawing/2016/5/10/chartex" xmlns:cx5="http://schemas.microsoft.com/office/drawing/2016/5/11/chartex" xmlns:cx6="http://schemas.microsoft.com/office/drawing/2016/5/12/chartex" xmlns:cx7="http://schemas.microsoft.com/office/drawing/2016/5/13/chartex" xmlns:cx8="http://schemas.microsoft.com/office/drawing/2016/5/14/chartex" xmlns:mc="http://schemas.openxmlformats.org/markup-compatibility/2006" xmlns:aink="http://schemas.microsoft.com/office/drawing/2016/ink" xmlns:am3d="http://schemas.microsoft.com/office/drawing/2017/model3d" xmlns:o="urn:schemas-microsoft-com:office:office" xmlns:r="http://schemas.openxmlformats.org/officeDocument/2006/relationships" xmlns:m="http://schemas.openxmlformats.org/officeDocument/2006/math" xmlns:v="urn:schemas-microsoft-com:vml" xmlns:wp14="http://schemas.microsoft.com/office/word/2010/wordprocessingDrawing" xmlns:wp="http://schemas.openxmlformats.org/drawingml/2006/wordprocessingDrawing" xmlns:w10="urn:schemas-microsoft-com:office:word" xmlns:w="http://schemas.openxmlformats.org/wordprocessingml/2006/main" xmlns:w14="http://schemas.microsoft.com/office/word/2010/wordml" xmlns:w15="http://schemas.microsoft.com/office/word/2012/wordml" xmlns:w16cex="http://schemas.microsoft.com/office/word/2018/wordml/cex" xmlns:w16cid="http://schemas.microsoft.com/office/word/2016/wordml/cid" xmlns:w16="http://schemas.microsoft.com/office/word/2018/wordml" xmlns:w16sdtdh="http://schemas.microsoft.com/office/word/2020/wordml/sdtdatahash" xmlns:w16se="http://schemas.microsoft.com/office/word/2015/wordml/symex" xmlns:wpg="http://schemas.microsoft.com/office/word/2010/wordprocessingGroup" xmlns:wpi="http://schemas.microsoft.com/office/word/2010/wordprocessingInk" xmlns:wne="http://schemas.microsoft.com/office/word/2006/wordml" xmlns:wps="http://schemas.microsoft.com/office/word/2010/wordprocessingShape" mc:Ignorable="w14 w15 w16se w16cid w16 w16cex w16sdtdh wp14">
   <w:abstractNum w:abstractNumId="0" w15:restartNumberingAfterBreak="0">
     <w:nsid w:val="1BA23B15"/>
     <w:multiLevelType w:val="hybridMultilevel"/>
@@ -1668,7 +1680,7 @@
 </file>
 
 <file path=word/styles.xml><?xml version="1.0" encoding="utf-8"?>
-<w:styles xmlns:mc="http://schemas.openxmlformats.org/markup-compatibility/2006" xmlns:r="http://schemas.openxmlformats.org/officeDocument/2006/relationships" xmlns:w="http://schemas.openxmlformats.org/wordprocessingml/2006/main" xmlns:w14="http://schemas.microsoft.com/office/word/2010/wordml" xmlns:w15="http://schemas.microsoft.com/office/word/2012/wordml" xmlns:w16se="http://schemas.microsoft.com/office/word/2015/wordml/symex" mc:Ignorable="w14 w15 w16se">
+<w:styles xmlns:mc="http://schemas.openxmlformats.org/markup-compatibility/2006" xmlns:r="http://schemas.openxmlformats.org/officeDocument/2006/relationships" xmlns:w="http://schemas.openxmlformats.org/wordprocessingml/2006/main" xmlns:w14="http://schemas.microsoft.com/office/word/2010/wordml" xmlns:w15="http://schemas.microsoft.com/office/word/2012/wordml" xmlns:w16cex="http://schemas.microsoft.com/office/word/2018/wordml/cex" xmlns:w16cid="http://schemas.microsoft.com/office/word/2016/wordml/cid" xmlns:w16="http://schemas.microsoft.com/office/word/2018/wordml" xmlns:w16sdtdh="http://schemas.microsoft.com/office/word/2020/wordml/sdtdatahash" xmlns:w16se="http://schemas.microsoft.com/office/word/2015/wordml/symex" mc:Ignorable="w14 w15 w16se w16cid w16 w16cex w16sdtdh">
   <w:docDefaults>
     <w:rPrDefault>
       <w:rPr>
@@ -1684,7 +1696,7 @@
       </w:pPr>
     </w:pPrDefault>
   </w:docDefaults>
-  <w:latentStyles w:defLockedState="0" w:defUIPriority="99" w:defSemiHidden="0" w:defUnhideWhenUsed="0" w:defQFormat="0" w:count="371">
+  <w:latentStyles w:defLockedState="0" w:defUIPriority="99" w:defSemiHidden="0" w:defUnhideWhenUsed="0" w:defQFormat="0" w:count="376">
     <w:lsdException w:name="Normal" w:uiPriority="0" w:qFormat="1"/>
     <w:lsdException w:name="heading 1" w:uiPriority="9" w:qFormat="1"/>
     <w:lsdException w:name="heading 2" w:semiHidden="1" w:uiPriority="9" w:unhideWhenUsed="1" w:qFormat="1"/>
@@ -1790,7 +1802,6 @@
     <w:lsdException w:name="HTML Sample" w:semiHidden="1" w:unhideWhenUsed="1"/>
     <w:lsdException w:name="HTML Typewriter" w:semiHidden="1" w:unhideWhenUsed="1"/>
     <w:lsdException w:name="HTML Variable" w:semiHidden="1" w:unhideWhenUsed="1"/>
-    <w:lsdException w:name="Normal Table" w:semiHidden="1" w:unhideWhenUsed="1"/>
     <w:lsdException w:name="annotation subject" w:semiHidden="1" w:unhideWhenUsed="1"/>
     <w:lsdException w:name="No List" w:semiHidden="1" w:unhideWhenUsed="1"/>
     <w:lsdException w:name="Outline List 1" w:semiHidden="1" w:unhideWhenUsed="1"/>
@@ -1833,11 +1844,8 @@
     <w:lsdException w:name="Table Contemporary" w:semiHidden="1" w:unhideWhenUsed="1"/>
     <w:lsdException w:name="Table Elegant" w:semiHidden="1" w:unhideWhenUsed="1"/>
     <w:lsdException w:name="Table Professional" w:semiHidden="1" w:unhideWhenUsed="1"/>
-    <w:lsdException w:name="Table Subtle 1" w:semiHidden="1" w:unhideWhenUsed="1"/>
     <w:lsdException w:name="Table Subtle 2" w:semiHidden="1" w:unhideWhenUsed="1"/>
     <w:lsdException w:name="Table Web 1" w:semiHidden="1" w:unhideWhenUsed="1"/>
-    <w:lsdException w:name="Table Web 2" w:semiHidden="1" w:unhideWhenUsed="1"/>
-    <w:lsdException w:name="Table Web 3" w:semiHidden="1" w:unhideWhenUsed="1"/>
     <w:lsdException w:name="Balloon Text" w:semiHidden="1" w:unhideWhenUsed="1"/>
     <w:lsdException w:name="Table Grid" w:uiPriority="39"/>
     <w:lsdException w:name="Table Theme" w:semiHidden="1" w:unhideWhenUsed="1"/>
@@ -2056,6 +2064,11 @@
     <w:lsdException w:name="List Table 5 Dark Accent 6" w:uiPriority="50"/>
     <w:lsdException w:name="List Table 6 Colorful Accent 6" w:uiPriority="51"/>
     <w:lsdException w:name="List Table 7 Colorful Accent 6" w:uiPriority="52"/>
+    <w:lsdException w:name="Mention" w:semiHidden="1" w:unhideWhenUsed="1"/>
+    <w:lsdException w:name="Smart Hyperlink" w:semiHidden="1" w:unhideWhenUsed="1"/>
+    <w:lsdException w:name="Hashtag" w:semiHidden="1" w:unhideWhenUsed="1"/>
+    <w:lsdException w:name="Unresolved Mention" w:semiHidden="1" w:unhideWhenUsed="1"/>
+    <w:lsdException w:name="Smart Link" w:semiHidden="1" w:unhideWhenUsed="1"/>
   </w:latentStyles>
   <w:style w:type="paragraph" w:default="1" w:styleId="Normal">
     <w:name w:val="Normal"/>
@@ -2134,8 +2147,8 @@
       <w:contextualSpacing/>
     </w:pPr>
   </w:style>
-  <w:style w:type="character" w:customStyle="1" w:styleId="UnresolvedMention">
-    <w:name w:val="Unresolved Mention"/>
+  <w:style w:type="character" w:customStyle="1" w:styleId="zmlenmeyenBahsetme2">
+    <w:name w:val="Çözümlenmeyen Bahsetme2"/>
     <w:basedOn w:val="VarsaylanParagrafYazTipi"/>
     <w:uiPriority w:val="99"/>
     <w:semiHidden/>

</xml_diff>